<commit_message>
In Progress 1st ASM kiem thu phan mem
</commit_message>
<xml_diff>
--- a/SWQ391x_1.1-A_VN Đảm bảo chất lượng và kiểm thử phần mềm/SWQ391x Đảm bảo chất lượng và kiểm thử phần mềm.docx
+++ b/SWQ391x_1.1-A_VN Đảm bảo chất lượng và kiểm thử phần mềm/SWQ391x Đảm bảo chất lượng và kiểm thử phần mềm.docx
@@ -5309,7 +5309,13 @@
         <w:rPr>
           <w:b/>
         </w:rPr>
-        <w:t>Bài 12: các loại kiểm thử chức năng</w:t>
+        <w:t>Bài 12: C</w:t>
+      </w:r>
+      <w:r>
+        <w:rPr>
+          <w:b/>
+        </w:rPr>
+        <w:t>ác loại kiểm thử chức năng</w:t>
       </w:r>
     </w:p>
     <w:p>
@@ -5650,6 +5656,8 @@
       <w:r>
         <w:t>Xử lý</w:t>
       </w:r>
+      <w:bookmarkStart w:id="2" w:name="_GoBack"/>
+      <w:bookmarkEnd w:id="2"/>
     </w:p>
     <w:p>
       <w:pPr>
@@ -5708,7 +5716,13 @@
         </w:rPr>
       </w:pPr>
       <w:r>
-        <w:t>Kiểm thử sự tích hợp giữa dữ liệu và CSDL (data &amp; data integrity tétting): kiểm tra xem các chức năng của 1 sản phẩm phần mềm  hoạt động có đúng không sau khi sản phẩm phần mềm  đó đã có sự tích hợp hay việc đưa những dữ liệu cũ, dữ liệu có sẵn từ bên ngoài vào sản phẩm</w:t>
+        <w:t xml:space="preserve">Kiểm thử sự tích hợp giữa dữ liệu và CSDL (data &amp; data integrity </w:t>
+      </w:r>
+      <w:r>
+        <w:t>testing</w:t>
+      </w:r>
+      <w:r>
+        <w:t>): kiểm tra xem các chức năng của 1 sản phẩm phần mềm  hoạt động có đúng không sau khi sản phẩm phần mềm  đó đã có sự tích hợp hay việc đưa những dữ liệu cũ, dữ liệu có sẵn từ bên ngoài vào sản phẩm</w:t>
       </w:r>
     </w:p>
     <w:p>
@@ -5753,7 +5767,13 @@
         </w:rPr>
       </w:pPr>
       <w:r>
-        <w:t>Các actor chỉ có quyền truy cập vào những chức năng hay những vùng mà họdc phân quyền</w:t>
+        <w:t xml:space="preserve">Các actor chỉ có quyền truy cập vào những chức năng hay những vùng mà </w:t>
+      </w:r>
+      <w:r>
+        <w:t>hoặc</w:t>
+      </w:r>
+      <w:r>
+        <w:t xml:space="preserve"> phân quyền</w:t>
       </w:r>
     </w:p>
     <w:p>
@@ -8598,7 +8618,7 @@
       </w:r>
     </w:p>
     <w:p>
-      <w:commentRangeStart w:id="2"/>
+      <w:commentRangeStart w:id="3"/>
       <w:r>
         <w:t>Mốc</w:t>
       </w:r>
@@ -8634,12 +8654,12 @@
       <w:r>
         <w:t>Tạo ra một hoặc nhiều sản phẩm kiểm thử</w:t>
       </w:r>
-      <w:commentRangeEnd w:id="2"/>
+      <w:commentRangeEnd w:id="3"/>
       <w:r>
         <w:rPr>
           <w:rStyle w:val="CommentReference"/>
         </w:rPr>
-        <w:commentReference w:id="2"/>
+        <w:commentReference w:id="3"/>
       </w:r>
     </w:p>
     <w:p>
@@ -11260,11 +11280,220 @@
         <w:pStyle w:val="ListParagraph"/>
         <w:numPr>
           <w:ilvl w:val="0"/>
+          <w:numId w:val="70"/>
+        </w:numPr>
+      </w:pPr>
+      <w:r>
+        <w:t>Những cột có action như nhau thì có thể kết hợp với nhau</w:t>
+      </w:r>
+    </w:p>
+    <w:p>
+      <w:pPr>
+        <w:pStyle w:val="ListParagraph"/>
+        <w:numPr>
+          <w:ilvl w:val="0"/>
+          <w:numId w:val="70"/>
+        </w:numPr>
+      </w:pPr>
+      <w:r>
+        <w:t>Những cột có thể kết hợp lại với nhau là những cột thường đứng cạnh nhau</w:t>
+      </w:r>
+    </w:p>
+    <w:p>
+      <w:pPr>
+        <w:pStyle w:val="ListParagraph"/>
+        <w:numPr>
+          <w:ilvl w:val="0"/>
+          <w:numId w:val="70"/>
+        </w:numPr>
+      </w:pPr>
+      <w:r>
+        <w:t>Tại 1 thời điểm chỉ nên thực hiện 1 sự kết hợp để tránh nhầm lẫn, sau đó lặp lại việc kết hợp trên bảng quyết định đã được đơn giản hóa 1 phần cho đến khi không thể đơn giản hóa được bảng đấy nữa</w:t>
+      </w:r>
+    </w:p>
+    <w:p>
+      <w:pPr>
+        <w:jc w:val="center"/>
+        <w:rPr>
+          <w:b/>
+        </w:rPr>
+      </w:pPr>
+      <w:r>
+        <w:rPr>
+          <w:b/>
+        </w:rPr>
+        <w:t>Thiết kế các test cases dựa trên bảng quyết định</w:t>
+      </w:r>
+    </w:p>
+    <w:p>
+      <w:r>
+        <w:t>Nguyên tắc: mỗi cột – rule ở BQĐ cuối cùng sẽ là 1 test cases tương ứng. Các điều kiện sẽ là các input của test ases đó, và action sẽ là expected output của test case đó</w:t>
+      </w:r>
+    </w:p>
+    <w:p>
+      <w:r>
+        <w:t>Kỹ thuật BQĐ có thể kết hợp với kỹ thuật lớp tương đương và phân tích điểm biên hoặc với chính 1 BQĐ khác để tạo ra nhiều test cases hơn</w:t>
+      </w:r>
+    </w:p>
+    <w:p>
+      <w:pPr>
+        <w:rPr>
+          <w:b/>
+        </w:rPr>
+      </w:pPr>
+      <w:r>
+        <w:rPr>
+          <w:b/>
+        </w:rPr>
+        <w:t>1</w:t>
+      </w:r>
+      <w:r>
+        <w:rPr>
+          <w:b/>
+        </w:rPr>
+        <w:t xml:space="preserve"> B</w:t>
+      </w:r>
+    </w:p>
+    <w:p>
+      <w:pPr>
+        <w:rPr>
+          <w:b/>
+        </w:rPr>
+      </w:pPr>
+      <w:r>
+        <w:rPr>
+          <w:b/>
+        </w:rPr>
+        <w:t>2</w:t>
+      </w:r>
+      <w:r>
+        <w:rPr>
+          <w:b/>
+        </w:rPr>
+        <w:t xml:space="preserve"> A</w:t>
+      </w:r>
+    </w:p>
+    <w:p>
+      <w:pPr>
+        <w:rPr>
+          <w:b/>
+        </w:rPr>
+      </w:pPr>
+      <w:r>
+        <w:rPr>
+          <w:b/>
+        </w:rPr>
+        <w:t>3</w:t>
+      </w:r>
+      <w:r>
+        <w:rPr>
+          <w:b/>
+        </w:rPr>
+        <w:t xml:space="preserve"> C</w:t>
+      </w:r>
+    </w:p>
+    <w:p>
+      <w:pPr>
+        <w:rPr>
+          <w:b/>
+        </w:rPr>
+      </w:pPr>
+      <w:r>
+        <w:rPr>
+          <w:b/>
+        </w:rPr>
+        <w:t>4</w:t>
+      </w:r>
+      <w:r>
+        <w:rPr>
+          <w:b/>
+        </w:rPr>
+        <w:t xml:space="preserve"> A</w:t>
+      </w:r>
+    </w:p>
+    <w:p>
+      <w:pPr>
+        <w:rPr>
+          <w:b/>
+        </w:rPr>
+      </w:pPr>
+      <w:r>
+        <w:rPr>
+          <w:b/>
+        </w:rPr>
+        <w:t>5</w:t>
+      </w:r>
+      <w:r>
+        <w:rPr>
+          <w:b/>
+        </w:rPr>
+        <w:t xml:space="preserve"> D</w:t>
+      </w:r>
+    </w:p>
+    <w:p>
+      <w:pPr>
+        <w:jc w:val="center"/>
+        <w:rPr>
+          <w:b/>
+        </w:rPr>
+      </w:pPr>
+      <w:r>
+        <w:rPr>
+          <w:b/>
+        </w:rPr>
+        <w:t xml:space="preserve">--------------- --------------- --------------- --------------- --------------- --------------- </w:t>
+      </w:r>
+    </w:p>
+    <w:p>
+      <w:pPr>
+        <w:jc w:val="center"/>
+        <w:rPr>
+          <w:b/>
+        </w:rPr>
+      </w:pPr>
+      <w:r>
+        <w:rPr>
+          <w:b/>
+        </w:rPr>
+        <w:t>Bài 25: Kỹ thuật kiểm thử: dịch chuyển trạng thái</w:t>
+      </w:r>
+    </w:p>
+    <w:p>
+      <w:pPr>
+        <w:jc w:val="center"/>
+        <w:rPr>
+          <w:b/>
+        </w:rPr>
+      </w:pPr>
+      <w:r>
+        <w:rPr>
+          <w:b/>
+        </w:rPr>
+        <w:t>Kỹ thuật kiểm thử dịch chuyển trạng thái là gì?</w:t>
+      </w:r>
+    </w:p>
+    <w:p>
+      <w:pPr>
+        <w:pStyle w:val="ListParagraph"/>
+        <w:numPr>
+          <w:ilvl w:val="0"/>
           <w:numId w:val="71"/>
         </w:numPr>
-      </w:pPr>
-      <w:r>
-        <w:t>Những cột có action như nhau thì có thể kết hợp với nhau</w:t>
+        <w:rPr>
+          <w:b/>
+        </w:rPr>
+      </w:pPr>
+      <w:r>
+        <w:t xml:space="preserve">Là một trong các kỹ thuật </w:t>
+      </w:r>
+      <w:r>
+        <w:t xml:space="preserve">thiết kế </w:t>
+      </w:r>
+      <w:r>
+        <w:t>kiểm thử hộp đen</w:t>
+      </w:r>
+      <w:r>
+        <w:t>: các tình huống kiểm thử được thiết kế để kiểm tra các state được dịch chuyển trong hệ thống phần mềm là hợp lý hay không hợp lý</w:t>
       </w:r>
     </w:p>
     <w:p>
@@ -11274,9 +11503,12 @@
           <w:ilvl w:val="0"/>
           <w:numId w:val="71"/>
         </w:numPr>
-      </w:pPr>
-      <w:r>
-        <w:t>Những cột có thể kết hợp lại với nhau là những cột thường đứng cạnh nhau</w:t>
+        <w:rPr>
+          <w:b/>
+        </w:rPr>
+      </w:pPr>
+      <w:r>
+        <w:t>Đây là kỹ thuật lý tưởng khi chúng ta có 1 chuỗi các sự kiện xảy ra và các điều kiện áp dụng trên các sự kiện đó, và cách xử lý phù hợp cho 1 sự kiện hay điều kiện cụ thể phụ thuộc vào các sự kiện và các điều kiện đã xảy ra trong quá khứ</w:t>
       </w:r>
     </w:p>
     <w:p>
@@ -11286,9 +11518,12 @@
           <w:ilvl w:val="0"/>
           <w:numId w:val="71"/>
         </w:numPr>
-      </w:pPr>
-      <w:r>
-        <w:t>Tại 1 thời điểm chỉ nên thực hiện 1 sự kết hợp để tránh nhầm lẫn, sau đó lặp lại việc kết hợp trên bảng quyết định đã được đơn giản hóa 1 phần cho đến khi không thể đơn giản hóa được bảng đấy nữa</w:t>
+        <w:rPr>
+          <w:b/>
+        </w:rPr>
+      </w:pPr>
+      <w:r>
+        <w:t>Trong 1 số tình huống, chuỗi các sự kiện có thể là vô hạn và vượt qua khả năng kiểm thử của chúng ta. Nhưng chúng ta vẫn muốn có 1 kỹ thuật cho phép chúng ta kiểm soát tùy ý chuỗi dài các sự kiện.</w:t>
       </w:r>
     </w:p>
     <w:p>
@@ -11302,154 +11537,12 @@
         <w:rPr>
           <w:b/>
         </w:rPr>
-        <w:t>Thiết kế các test cases dựa trên bảng quyết định</w:t>
-      </w:r>
-    </w:p>
-    <w:p>
-      <w:r>
-        <w:t>Nguyên tắc: mỗi cột – rule ở BQĐ cuối cùng sẽ là 1 test cases tương ứng. Các điều kiện sẽ là các input của test ases đó, và action sẽ là expected output của test case đó</w:t>
-      </w:r>
-    </w:p>
-    <w:p>
-      <w:r>
-        <w:t>Kỹ thuật BQĐ có thể kết hợp với kỹ thuật lớp tương đương và phân tích điểm biên hoặc với chính 1 BQĐ khác để tạo ra nhiều test cases hơn</w:t>
-      </w:r>
-    </w:p>
-    <w:p>
-      <w:pPr>
-        <w:rPr>
-          <w:b/>
-        </w:rPr>
-      </w:pPr>
-      <w:r>
-        <w:rPr>
-          <w:b/>
-        </w:rPr>
-        <w:t>1</w:t>
-      </w:r>
-      <w:r>
-        <w:rPr>
-          <w:b/>
-        </w:rPr>
-        <w:t xml:space="preserve"> B</w:t>
-      </w:r>
-    </w:p>
-    <w:p>
-      <w:pPr>
-        <w:rPr>
-          <w:b/>
-        </w:rPr>
-      </w:pPr>
-      <w:r>
-        <w:rPr>
-          <w:b/>
-        </w:rPr>
-        <w:t>2</w:t>
-      </w:r>
-      <w:r>
-        <w:rPr>
-          <w:b/>
-        </w:rPr>
-        <w:t xml:space="preserve"> A</w:t>
-      </w:r>
-    </w:p>
-    <w:p>
-      <w:pPr>
-        <w:rPr>
-          <w:b/>
-        </w:rPr>
-      </w:pPr>
-      <w:r>
-        <w:rPr>
-          <w:b/>
-        </w:rPr>
-        <w:t>3</w:t>
-      </w:r>
-      <w:r>
-        <w:rPr>
-          <w:b/>
-        </w:rPr>
-        <w:t xml:space="preserve"> C</w:t>
-      </w:r>
-    </w:p>
-    <w:p>
-      <w:pPr>
-        <w:rPr>
-          <w:b/>
-        </w:rPr>
-      </w:pPr>
-      <w:r>
-        <w:rPr>
-          <w:b/>
-        </w:rPr>
-        <w:t>4</w:t>
-      </w:r>
-      <w:r>
-        <w:rPr>
-          <w:b/>
-        </w:rPr>
-        <w:t xml:space="preserve"> A</w:t>
-      </w:r>
-    </w:p>
-    <w:p>
-      <w:pPr>
-        <w:rPr>
-          <w:b/>
-        </w:rPr>
-      </w:pPr>
-      <w:r>
-        <w:rPr>
-          <w:b/>
-        </w:rPr>
-        <w:t>5</w:t>
-      </w:r>
-      <w:r>
-        <w:rPr>
-          <w:b/>
-        </w:rPr>
-        <w:t xml:space="preserve"> D</w:t>
-      </w:r>
-    </w:p>
-    <w:p>
-      <w:pPr>
-        <w:jc w:val="center"/>
-        <w:rPr>
-          <w:b/>
-        </w:rPr>
-      </w:pPr>
-      <w:r>
-        <w:rPr>
-          <w:b/>
-        </w:rPr>
-        <w:t xml:space="preserve">--------------- --------------- --------------- --------------- --------------- --------------- </w:t>
-      </w:r>
-    </w:p>
-    <w:p>
-      <w:pPr>
-        <w:jc w:val="center"/>
-        <w:rPr>
-          <w:b/>
-        </w:rPr>
-      </w:pPr>
-      <w:r>
-        <w:rPr>
-          <w:b/>
-        </w:rPr>
-        <w:t>Bài 25: Kỹ thuật kiểm thử: dịch chuyển trạng thái</w:t>
-      </w:r>
-    </w:p>
-    <w:p>
-      <w:pPr>
-        <w:jc w:val="center"/>
-        <w:rPr>
-          <w:b/>
-        </w:rPr>
-      </w:pPr>
-      <w:r>
-        <w:rPr>
-          <w:b/>
-        </w:rPr>
-        <w:t>Kỹ thuật kiểm thử dịch chuyển trạng thái là gì?</w:t>
+        <w:t>Biểu đồ dịch chuyển trạng thái – State transition diagram</w:t>
+      </w:r>
+    </w:p>
+    <w:p>
+      <w:r>
+        <w:t>Biểu đồ dịch chuyển state sẽ có 4 thành phần:</w:t>
       </w:r>
     </w:p>
     <w:p>
@@ -11459,21 +11552,9 @@
           <w:ilvl w:val="0"/>
           <w:numId w:val="72"/>
         </w:numPr>
-        <w:rPr>
-          <w:b/>
-        </w:rPr>
-      </w:pPr>
-      <w:r>
-        <w:t xml:space="preserve">Là một trong các kỹ thuật </w:t>
-      </w:r>
-      <w:r>
-        <w:t xml:space="preserve">thiết kế </w:t>
-      </w:r>
-      <w:r>
-        <w:t>kiểm thử hộp đen</w:t>
-      </w:r>
-      <w:r>
-        <w:t>: các tình huống kiểm thử được thiết kế để kiểm tra các state được dịch chuyển trong hệ thống phần mềm là hợp lý hay không hợp lý</w:t>
+      </w:pPr>
+      <w:r>
+        <w:t>Các trạng thái – state: biểu diện trạng thái của hệ thống, có thể là hình các nút hoặc các vòng tròn</w:t>
       </w:r>
     </w:p>
     <w:p>
@@ -11483,12 +11564,9 @@
           <w:ilvl w:val="0"/>
           <w:numId w:val="72"/>
         </w:numPr>
-        <w:rPr>
-          <w:b/>
-        </w:rPr>
-      </w:pPr>
-      <w:r>
-        <w:t>Đây là kỹ thuật lý tưởng khi chúng ta có 1 chuỗi các sự kiện xảy ra và các điều kiện áp dụng trên các sự kiện đó, và cách xử lý phù hợp cho 1 sự kiện hay điều kiện cụ thể phụ thuộc vào các sự kiện và các điều kiện đã xảy ra trong quá khứ</w:t>
+      </w:pPr>
+      <w:r>
+        <w:t>Các dịch chuyển – transitions: là sự chuyển trạng thái của hệ thống, các mũi tên sẽ thể hiện sự dịch chuyển hợp lệ</w:t>
       </w:r>
     </w:p>
     <w:p>
@@ -11497,64 +11575,6 @@
         <w:numPr>
           <w:ilvl w:val="0"/>
           <w:numId w:val="72"/>
-        </w:numPr>
-        <w:rPr>
-          <w:b/>
-        </w:rPr>
-      </w:pPr>
-      <w:r>
-        <w:t>Trong 1 số tình huống, chuỗi các sự kiện có thể là vô hạn và vượt qua khả năng kiểm thử của chúng ta. Nhưng chúng ta vẫn muốn có 1 kỹ thuật cho phép chúng ta kiểm soát tùy ý chuỗi dài các sự kiện.</w:t>
-      </w:r>
-    </w:p>
-    <w:p>
-      <w:pPr>
-        <w:jc w:val="center"/>
-        <w:rPr>
-          <w:b/>
-        </w:rPr>
-      </w:pPr>
-      <w:r>
-        <w:rPr>
-          <w:b/>
-        </w:rPr>
-        <w:t>Biểu đồ dịch chuyển trạng thái – State transition diagram</w:t>
-      </w:r>
-    </w:p>
-    <w:p>
-      <w:r>
-        <w:t>Biểu đồ dịch chuyển state sẽ có 4 thành phần:</w:t>
-      </w:r>
-    </w:p>
-    <w:p>
-      <w:pPr>
-        <w:pStyle w:val="ListParagraph"/>
-        <w:numPr>
-          <w:ilvl w:val="0"/>
-          <w:numId w:val="73"/>
-        </w:numPr>
-      </w:pPr>
-      <w:r>
-        <w:t>Các trạng thái – state: biểu diện trạng thái của hệ thống, có thể là hình các nút hoặc các vòng tròn</w:t>
-      </w:r>
-    </w:p>
-    <w:p>
-      <w:pPr>
-        <w:pStyle w:val="ListParagraph"/>
-        <w:numPr>
-          <w:ilvl w:val="0"/>
-          <w:numId w:val="73"/>
-        </w:numPr>
-      </w:pPr>
-      <w:r>
-        <w:t>Các dịch chuyển – transitions: là sự chuyển trạng thái của hệ thống, các mũi tên sẽ thể hiện sự dịch chuyển hợp lệ</w:t>
-      </w:r>
-    </w:p>
-    <w:p>
-      <w:pPr>
-        <w:pStyle w:val="ListParagraph"/>
-        <w:numPr>
-          <w:ilvl w:val="0"/>
-          <w:numId w:val="73"/>
         </w:numPr>
       </w:pPr>
       <w:r>
@@ -11567,16 +11587,101 @@
         <w:pStyle w:val="ListParagraph"/>
         <w:numPr>
           <w:ilvl w:val="0"/>
+          <w:numId w:val="72"/>
+        </w:numPr>
+      </w:pPr>
+      <w:r>
+        <w:t>Các hành động – actions: là kết quả của 1 sự dịch chuyển (báo lỗi …)</w:t>
+      </w:r>
+    </w:p>
+    <w:p>
+      <w:r>
+        <w:t>Để có thể bao quát được hết các trạng thái và sự dịch chuyển, các test cases sẽ được thiết kế theo 4 bước sau đây:</w:t>
+      </w:r>
+    </w:p>
+    <w:p>
+      <w:pPr>
+        <w:pStyle w:val="ListParagraph"/>
+        <w:numPr>
+          <w:ilvl w:val="0"/>
           <w:numId w:val="73"/>
         </w:numPr>
       </w:pPr>
       <w:r>
-        <w:t>Các hành động – actions: là kết quả của 1 sự dịch chuyển (báo lỗi …)</w:t>
-      </w:r>
-    </w:p>
-    <w:p>
-      <w:r>
-        <w:t>Để có thể bao quát được hết các trạng thái và sự dịch chuyển, các test cases sẽ được thiết kế theo 4 bước sau đây:</w:t>
+        <w:t xml:space="preserve">Thông qua 1 rule để xác định nơi khởi đầu của 1 test case và xác định nơi mà test case đó </w:t>
+      </w:r>
+      <w:r>
+        <w:rPr>
+          <w:b/>
+        </w:rPr>
+        <w:t xml:space="preserve">có thể </w:t>
+      </w:r>
+      <w:r>
+        <w:t xml:space="preserve">kết thúc hoặc </w:t>
+      </w:r>
+      <w:r>
+        <w:rPr>
+          <w:b/>
+        </w:rPr>
+        <w:t xml:space="preserve">phải </w:t>
+      </w:r>
+      <w:r>
+        <w:t>kết thúc.</w:t>
+      </w:r>
+    </w:p>
+    <w:p>
+      <w:pPr>
+        <w:pStyle w:val="ListParagraph"/>
+        <w:numPr>
+          <w:ilvl w:val="0"/>
+          <w:numId w:val="73"/>
+        </w:numPr>
+      </w:pPr>
+      <w:r>
+        <w:t>Từ 1 init state, xác định chuỗi các event hay condition mà sẽ đưa đến được final state. Với mỗi sự dịch chuyển xảy ra, lưu lại action mong muốn mà hệ thống nên làm. Đấy chính là expected output của mỗi test case</w:t>
+      </w:r>
+    </w:p>
+    <w:p>
+      <w:pPr>
+        <w:pStyle w:val="ListParagraph"/>
+        <w:numPr>
+          <w:ilvl w:val="0"/>
+          <w:numId w:val="73"/>
+        </w:numPr>
+      </w:pPr>
+      <w:r>
+        <w:t>Đánh dấu các state và sự dịch chuyển đã được duyệt qua để tránh lặp lại.</w:t>
+      </w:r>
+    </w:p>
+    <w:p>
+      <w:pPr>
+        <w:pStyle w:val="ListParagraph"/>
+        <w:numPr>
+          <w:ilvl w:val="0"/>
+          <w:numId w:val="73"/>
+        </w:numPr>
+      </w:pPr>
+      <w:r>
+        <w:t>Lặp lại bước 2 và 3 cho đến khi tất cả các state đều đã được ghé thăm và các dịch chuyển đã được duyệt. hay nói cách khác, tất cả các state và dịch chuyển đều đã được đánh dấu</w:t>
+      </w:r>
+    </w:p>
+    <w:p>
+      <w:pPr>
+        <w:jc w:val="center"/>
+        <w:rPr>
+          <w:b/>
+        </w:rPr>
+      </w:pPr>
+      <w:r>
+        <w:rPr>
+          <w:b/>
+        </w:rPr>
+        <w:t>Bảng dịch chuyển trạng thái</w:t>
+      </w:r>
+    </w:p>
+    <w:p>
+      <w:r>
+        <w:t>Bảng dịch chuyển trạng thái được xây dựng theo các bước sau:</w:t>
       </w:r>
     </w:p>
     <w:p>
@@ -11588,25 +11693,7 @@
         </w:numPr>
       </w:pPr>
       <w:r>
-        <w:t xml:space="preserve">Thông qua 1 rule để xác định nơi khởi đầu của 1 test case và xác định nơi mà test case đó </w:t>
-      </w:r>
-      <w:r>
-        <w:rPr>
-          <w:b/>
-        </w:rPr>
-        <w:t xml:space="preserve">có thể </w:t>
-      </w:r>
-      <w:r>
-        <w:t xml:space="preserve">kết thúc hoặc </w:t>
-      </w:r>
-      <w:r>
-        <w:rPr>
-          <w:b/>
-        </w:rPr>
-        <w:t xml:space="preserve">phải </w:t>
-      </w:r>
-      <w:r>
-        <w:t>kết thúc.</w:t>
+        <w:t>List ra tất cả các states có được từ mô hình dịch chuyển state</w:t>
       </w:r>
     </w:p>
     <w:p>
@@ -11618,7 +11705,7 @@
         </w:numPr>
       </w:pPr>
       <w:r>
-        <w:t>Từ 1 init state, xác định chuỗi các event hay condition mà sẽ đưa đến được final state. Với mỗi sự dịch chuyển xảy ra, lưu lại action mong muốn mà hệ thống nên làm. Đấy chính là expected output của mỗi test case</w:t>
+        <w:t>List tất cả các cặp events, conditions thể hiện ở mô hình dịch chuyển trạng thái</w:t>
       </w:r>
     </w:p>
     <w:p>
@@ -11630,7 +11717,7 @@
         </w:numPr>
       </w:pPr>
       <w:r>
-        <w:t>Đánh dấu các state và sự dịch chuyển đã được duyệt qua để tránh lặp lại.</w:t>
+        <w:t>Tạo 1 bảng có 4 cột: current state, event / condition, action, new state với các hàng là sự kết hợp của mỗi state với tất cả các cặp event / condition. Hay nói cách khác chúng ta multiply số state với số cặp / điều kiện thì ra được số lượng hàng của bảng</w:t>
       </w:r>
     </w:p>
     <w:p>
@@ -11642,7 +11729,102 @@
         </w:numPr>
       </w:pPr>
       <w:r>
-        <w:t>Lặp lại bước 2 và 3 cho đến khi tất cả các state đều đã được ghé thăm và các dịch chuyển đã được duyệt. hay nói cách khác, tất cả các state và dịch chuyển đều đã được đánh dấu</w:t>
+        <w:t>Điền action và state tương ứng với mỗi kết hợp của state với event / condition</w:t>
+      </w:r>
+    </w:p>
+    <w:p>
+      <w:pPr>
+        <w:rPr>
+          <w:b/>
+        </w:rPr>
+      </w:pPr>
+      <w:r>
+        <w:rPr>
+          <w:b/>
+        </w:rPr>
+        <w:t>1</w:t>
+      </w:r>
+      <w:r>
+        <w:rPr>
+          <w:b/>
+        </w:rPr>
+        <w:t xml:space="preserve"> C</w:t>
+      </w:r>
+    </w:p>
+    <w:p>
+      <w:pPr>
+        <w:rPr>
+          <w:b/>
+        </w:rPr>
+      </w:pPr>
+      <w:r>
+        <w:rPr>
+          <w:b/>
+        </w:rPr>
+        <w:t>2</w:t>
+      </w:r>
+      <w:r>
+        <w:rPr>
+          <w:b/>
+        </w:rPr>
+        <w:t xml:space="preserve"> A</w:t>
+      </w:r>
+    </w:p>
+    <w:p>
+      <w:pPr>
+        <w:rPr>
+          <w:b/>
+        </w:rPr>
+      </w:pPr>
+      <w:r>
+        <w:rPr>
+          <w:b/>
+        </w:rPr>
+        <w:t>3</w:t>
+      </w:r>
+      <w:r>
+        <w:rPr>
+          <w:b/>
+        </w:rPr>
+        <w:t xml:space="preserve"> C</w:t>
+      </w:r>
+    </w:p>
+    <w:p>
+      <w:pPr>
+        <w:rPr>
+          <w:b/>
+        </w:rPr>
+      </w:pPr>
+      <w:r>
+        <w:rPr>
+          <w:b/>
+        </w:rPr>
+        <w:t>4</w:t>
+      </w:r>
+      <w:r>
+        <w:rPr>
+          <w:b/>
+        </w:rPr>
+        <w:t xml:space="preserve"> A</w:t>
+      </w:r>
+    </w:p>
+    <w:p>
+      <w:pPr>
+        <w:rPr>
+          <w:b/>
+        </w:rPr>
+      </w:pPr>
+      <w:r>
+        <w:rPr>
+          <w:b/>
+        </w:rPr>
+        <w:t>5</w:t>
+      </w:r>
+      <w:r>
+        <w:rPr>
+          <w:b/>
+        </w:rPr>
+        <w:t xml:space="preserve"> D</w:t>
       </w:r>
     </w:p>
     <w:p>
@@ -11656,12 +11838,54 @@
         <w:rPr>
           <w:b/>
         </w:rPr>
-        <w:t>Bảng dịch chuyển trạng thái</w:t>
-      </w:r>
-    </w:p>
-    <w:p>
-      <w:r>
-        <w:t>Bảng dịch chuyển trạng thái được xây dựng theo các bước sau:</w:t>
+        <w:t xml:space="preserve">--------------- --------------- --------------- --------------- --------------- --------------- --------------- --------------- --------------- --------------- --------------- --------------- </w:t>
+      </w:r>
+    </w:p>
+    <w:p>
+      <w:pPr>
+        <w:jc w:val="center"/>
+        <w:rPr>
+          <w:b/>
+        </w:rPr>
+      </w:pPr>
+      <w:r>
+        <w:rPr>
+          <w:b/>
+        </w:rPr>
+        <w:t>Phần 7: Thực hiện kiểm thử</w:t>
+      </w:r>
+    </w:p>
+    <w:p>
+      <w:pPr>
+        <w:jc w:val="center"/>
+        <w:rPr>
+          <w:b/>
+        </w:rPr>
+      </w:pPr>
+      <w:r>
+        <w:rPr>
+          <w:b/>
+        </w:rPr>
+        <w:t>Bài 26: Quản lý lỗi</w:t>
+      </w:r>
+    </w:p>
+    <w:p>
+      <w:pPr>
+        <w:jc w:val="center"/>
+        <w:rPr>
+          <w:b/>
+        </w:rPr>
+      </w:pPr>
+      <w:r>
+        <w:rPr>
+          <w:b/>
+        </w:rPr>
+        <w:t>Định nghĩa lỗi</w:t>
+      </w:r>
+    </w:p>
+    <w:p>
+      <w:r>
+        <w:t>Lỗi được định nghĩa là:</w:t>
       </w:r>
     </w:p>
     <w:p>
@@ -11673,7 +11897,7 @@
         </w:numPr>
       </w:pPr>
       <w:r>
-        <w:t>List ra tất cả các states có được từ mô hình dịch chuyển state</w:t>
+        <w:t>Bất cứ sự cố, vấn đề gì tìm được bởi các hoatj động đảm bảo chất lượng. Các hoạt động đảm bảo chất lượng sẽ bao gồm các hoạt động trong kiểm thử tĩnh và kiểm thử động.</w:t>
       </w:r>
     </w:p>
     <w:p>
@@ -11685,7 +11909,7 @@
         </w:numPr>
       </w:pPr>
       <w:r>
-        <w:t>List tất cả các cặp events, conditions thể hiện ở mô hình dịch chuyển trạng thái</w:t>
+        <w:t>Lỗi cũng được coi là 1 sự cố, 1 vấn đề xảy ra trong cùng 1 chức năng hoặc khi hệ thống hoạt động không đúng như yêu cầu.</w:t>
       </w:r>
     </w:p>
     <w:p>
@@ -11697,19 +11921,225 @@
         </w:numPr>
       </w:pPr>
       <w:r>
-        <w:t>Tạo 1 bảng có 4 cột: current state, event / condition, action, new state với các hàng là sự kết hợp của mỗi state với tất cả các cặp event / condition. Hay nói cách khác chúng ta multiply số state với số cặp / điều kiện thì ra được số lượng hàng của bảng</w:t>
-      </w:r>
-    </w:p>
-    <w:p>
-      <w:pPr>
-        <w:pStyle w:val="ListParagraph"/>
-        <w:numPr>
-          <w:ilvl w:val="0"/>
-          <w:numId w:val="75"/>
-        </w:numPr>
-      </w:pPr>
-      <w:r>
-        <w:t>Điền action và state tương ứng với mỗi kết hợp của state với event / condition</w:t>
+        <w:t>Trong quá trình kiểm thử, nếu bạn cảm thấy rằng có 1 chỗ nào đó cần khuyến nghị, đề xuất sửa thì đề xuất này cũng nên được ghi nhận như là một lỗi hoặc 1 sự cố để quản lý.</w:t>
+      </w:r>
+    </w:p>
+    <w:p>
+      <w:r>
+        <w:t>Nguyên nhân gây ra lỗi:</w:t>
+      </w:r>
+    </w:p>
+    <w:p>
+      <w:pPr>
+        <w:pStyle w:val="ListParagraph"/>
+        <w:numPr>
+          <w:ilvl w:val="0"/>
+          <w:numId w:val="76"/>
+        </w:numPr>
+      </w:pPr>
+      <w:r>
+        <w:t>Đến từ sản phẩm cần kiểm thử, yêu cầu đặc tả, tài liệu thiết kế chi tiết, source code, các test cases, chức năng cần kiểm thử …</w:t>
+      </w:r>
+    </w:p>
+    <w:p>
+      <w:pPr>
+        <w:pStyle w:val="ListParagraph"/>
+        <w:numPr>
+          <w:ilvl w:val="0"/>
+          <w:numId w:val="76"/>
+        </w:numPr>
+      </w:pPr>
+      <w:r>
+        <w:t>Tìm được thông qua các hoạt động kiểm soát chất lượng như kiểm tra tài liệu, kiểm tra code, kiểm tra thiết kế, kiểm thử đơn vị và kiểm thử tích hợp, kiểm thử hệ thống (system test) hay kiểm thử chấp nhận (acceptance test)</w:t>
+      </w:r>
+    </w:p>
+    <w:p>
+      <w:pPr>
+        <w:pStyle w:val="ListParagraph"/>
+        <w:numPr>
+          <w:ilvl w:val="0"/>
+          <w:numId w:val="76"/>
+        </w:numPr>
+      </w:pPr>
+      <w:r>
+        <w:t>Đến từ các quy trình tạo ra sản phẩm … hoặc do 1 số nguồn khác như: môi trường kiểm thử bị thiếu hoặc sai, dữ liệu kiểm thử không chính xác, việc quản lý cấu hình, phiên bản không tốt …</w:t>
+      </w:r>
+    </w:p>
+    <w:p>
+      <w:pPr>
+        <w:jc w:val="center"/>
+        <w:rPr>
+          <w:b/>
+        </w:rPr>
+      </w:pPr>
+      <w:r>
+        <w:rPr>
+          <w:b/>
+        </w:rPr>
+        <w:t xml:space="preserve">Quá </w:t>
+      </w:r>
+      <w:r>
+        <w:rPr>
+          <w:b/>
+        </w:rPr>
+        <w:t>trình quản lý lỗi và vòng đời của lỗi</w:t>
+      </w:r>
+    </w:p>
+    <w:p>
+      <w:r>
+        <w:lastRenderedPageBreak/>
+        <w:t>Quản lý lỗi là quá trình ghi nhận, phân tích hành động và xử lý các lỗi đã ghi nhận:</w:t>
+      </w:r>
+    </w:p>
+    <w:p>
+      <w:pPr>
+        <w:pStyle w:val="ListParagraph"/>
+        <w:numPr>
+          <w:ilvl w:val="0"/>
+          <w:numId w:val="77"/>
+        </w:numPr>
+      </w:pPr>
+      <w:r>
+        <w:t>Ghi nhận vào hệ thống quản lý lỗi nếu phát hiện ra lỗi hoặc biểu mẫu chung của dự án nếu như không có hệ thống quản lý lỗi riêng của dự án, khi ghi nhận lỗi cần phải:</w:t>
+      </w:r>
+    </w:p>
+    <w:p>
+      <w:pPr>
+        <w:pStyle w:val="ListParagraph"/>
+        <w:numPr>
+          <w:ilvl w:val="1"/>
+          <w:numId w:val="77"/>
+        </w:numPr>
+      </w:pPr>
+      <w:r>
+        <w:t>Mô tả kỹ lỗi đó xuất hiện như thế nào</w:t>
+      </w:r>
+    </w:p>
+    <w:p>
+      <w:pPr>
+        <w:pStyle w:val="ListParagraph"/>
+        <w:numPr>
+          <w:ilvl w:val="1"/>
+          <w:numId w:val="77"/>
+        </w:numPr>
+      </w:pPr>
+      <w:r>
+        <w:t>Hoạt động đảm bảo chất lượng nào phát hiện ra lỗi đó</w:t>
+      </w:r>
+    </w:p>
+    <w:p>
+      <w:pPr>
+        <w:pStyle w:val="ListParagraph"/>
+        <w:numPr>
+          <w:ilvl w:val="1"/>
+          <w:numId w:val="77"/>
+        </w:numPr>
+      </w:pPr>
+      <w:r>
+        <w:t xml:space="preserve">Thông thường ai là người phát hiện ra lỗi thì sẽ là người ghi nhận lỗi đó thì mới mô tả chính xác được lỗi đó như thế nào và mong muốn sau khi sửa lỗi đó sẽ thế nào </w:t>
+      </w:r>
+    </w:p>
+    <w:p>
+      <w:pPr>
+        <w:pStyle w:val="ListParagraph"/>
+        <w:numPr>
+          <w:ilvl w:val="0"/>
+          <w:numId w:val="77"/>
+        </w:numPr>
+      </w:pPr>
+      <w:r>
+        <w:t>Phân tích lỗi đó để trước tiên xác nhận xem đó có phải lỗi không để có những hành động thích hợp</w:t>
+      </w:r>
+    </w:p>
+    <w:p>
+      <w:pPr>
+        <w:pStyle w:val="ListParagraph"/>
+        <w:numPr>
+          <w:ilvl w:val="0"/>
+          <w:numId w:val="77"/>
+        </w:numPr>
+      </w:pPr>
+      <w:r>
+        <w:t>Lôi sau khi được xác nhận là sẽ sửa thì phải bàn giao lỗi cho người thích hợp để sửa. người sửa lỗi trong quá trình sửa lỗi sẽ phải tự thực hiện UT trước khi thông báo là lỗi đó đã được sửa</w:t>
+      </w:r>
+    </w:p>
+    <w:p>
+      <w:pPr>
+        <w:pStyle w:val="ListParagraph"/>
+        <w:numPr>
+          <w:ilvl w:val="0"/>
+          <w:numId w:val="77"/>
+        </w:numPr>
+      </w:pPr>
+      <w:r>
+        <w:t>Sau khi lỗi đã được sửa thì phải kiểm thử lại để xác nhận xem lỗi đó đã được sửa chưa, nếu chưa sẽ re-open lại lỗi đó, còn nếu đã được sửa thì sẽ closed lỗi đó lại.</w:t>
+      </w:r>
+    </w:p>
+    <w:p>
+      <w:pPr>
+        <w:jc w:val="center"/>
+        <w:rPr>
+          <w:b/>
+        </w:rPr>
+      </w:pPr>
+      <w:r>
+        <w:rPr>
+          <w:b/>
+        </w:rPr>
+        <w:t>Ghi nhận lỗi hiệu quả</w:t>
+      </w:r>
+    </w:p>
+    <w:p>
+      <w:r>
+        <w:t>Để ghi nhận 1 lỗi một cách hiệu quả, cần phải:</w:t>
+      </w:r>
+    </w:p>
+    <w:p>
+      <w:pPr>
+        <w:pStyle w:val="ListParagraph"/>
+        <w:numPr>
+          <w:ilvl w:val="0"/>
+          <w:numId w:val="78"/>
+        </w:numPr>
+      </w:pPr>
+      <w:r>
+        <w:t>Ghi nhận lỗi ngay sau khi phát hiện ra lỗi, nó thể hiện tính kịp thời</w:t>
+      </w:r>
+    </w:p>
+    <w:p>
+      <w:pPr>
+        <w:pStyle w:val="ListParagraph"/>
+        <w:numPr>
+          <w:ilvl w:val="0"/>
+          <w:numId w:val="78"/>
+        </w:numPr>
+      </w:pPr>
+      <w:r>
+        <w:t>Mô tả 1 lỗi duy nhất tương ứng với tiêu đề, tránh việc đề cập đến nhiều vấn đề trong 1 lỗi dẫn đến trường hợp người sửa lỗi không theo dõi được hết các vấn đề và không sửa được hết các lỗi.</w:t>
+      </w:r>
+    </w:p>
+    <w:p>
+      <w:pPr>
+        <w:pStyle w:val="ListParagraph"/>
+        <w:numPr>
+          <w:ilvl w:val="0"/>
+          <w:numId w:val="78"/>
+        </w:numPr>
+      </w:pPr>
+      <w:r>
+        <w:t>Lỗi được mô tả phải có đầy đủ thông tin</w:t>
+      </w:r>
+    </w:p>
+    <w:p>
+      <w:pPr>
+        <w:pStyle w:val="ListParagraph"/>
+        <w:numPr>
+          <w:ilvl w:val="0"/>
+          <w:numId w:val="78"/>
+        </w:numPr>
+      </w:pPr>
+      <w:r>
+        <w:t>Mô tả lỗi sao cho người khác có thể dễ dàng hiểu được và có thể tái tạo lại được lỗi đó.</w:t>
       </w:r>
     </w:p>
     <w:p>
@@ -11728,11 +12158,450 @@
         <w:rPr>
           <w:b/>
         </w:rPr>
+        <w:t xml:space="preserve"> C / A</w:t>
+      </w:r>
+    </w:p>
+    <w:p>
+      <w:pPr>
+        <w:rPr>
+          <w:b/>
+        </w:rPr>
+      </w:pPr>
+      <w:r>
+        <w:rPr>
+          <w:b/>
+        </w:rPr>
+        <w:t>2</w:t>
+      </w:r>
+      <w:r>
+        <w:rPr>
+          <w:b/>
+        </w:rPr>
+        <w:t xml:space="preserve"> C / B</w:t>
+      </w:r>
+    </w:p>
+    <w:p>
+      <w:pPr>
+        <w:rPr>
+          <w:b/>
+        </w:rPr>
+      </w:pPr>
+      <w:r>
+        <w:rPr>
+          <w:b/>
+        </w:rPr>
+        <w:t>3</w:t>
+      </w:r>
+      <w:r>
+        <w:rPr>
+          <w:b/>
+        </w:rPr>
+        <w:t xml:space="preserve"> A</w:t>
+      </w:r>
+    </w:p>
+    <w:p>
+      <w:pPr>
+        <w:rPr>
+          <w:b/>
+        </w:rPr>
+      </w:pPr>
+      <w:r>
+        <w:rPr>
+          <w:b/>
+        </w:rPr>
+        <w:t>4</w:t>
+      </w:r>
+      <w:r>
+        <w:rPr>
+          <w:b/>
+        </w:rPr>
+        <w:t xml:space="preserve"> A</w:t>
+      </w:r>
+    </w:p>
+    <w:p>
+      <w:pPr>
+        <w:rPr>
+          <w:b/>
+        </w:rPr>
+      </w:pPr>
+      <w:r>
+        <w:rPr>
+          <w:b/>
+        </w:rPr>
+        <w:t>5</w:t>
+      </w:r>
+      <w:r>
+        <w:rPr>
+          <w:b/>
+        </w:rPr>
         <w:t xml:space="preserve"> C</w:t>
       </w:r>
     </w:p>
     <w:p>
       <w:pPr>
+        <w:jc w:val="center"/>
+        <w:rPr>
+          <w:b/>
+        </w:rPr>
+      </w:pPr>
+      <w:r>
+        <w:rPr>
+          <w:b/>
+        </w:rPr>
+        <w:t xml:space="preserve">--------------- --------------- --------------- --------------- --------------- --------------- </w:t>
+      </w:r>
+    </w:p>
+    <w:p>
+      <w:pPr>
+        <w:jc w:val="center"/>
+        <w:rPr>
+          <w:b/>
+        </w:rPr>
+      </w:pPr>
+      <w:r>
+        <w:rPr>
+          <w:b/>
+        </w:rPr>
+        <w:t>Bài 27: Báo cáo lỗi</w:t>
+      </w:r>
+    </w:p>
+    <w:p>
+      <w:r>
+        <w:t>Phân loại lỗi:</w:t>
+      </w:r>
+    </w:p>
+    <w:p>
+      <w:pPr>
+        <w:pStyle w:val="ListParagraph"/>
+        <w:numPr>
+          <w:ilvl w:val="0"/>
+          <w:numId w:val="79"/>
+        </w:numPr>
+      </w:pPr>
+      <w:r>
+        <w:t>Tác dụng:</w:t>
+      </w:r>
+    </w:p>
+    <w:p>
+      <w:pPr>
+        <w:pStyle w:val="ListParagraph"/>
+        <w:numPr>
+          <w:ilvl w:val="1"/>
+          <w:numId w:val="79"/>
+        </w:numPr>
+      </w:pPr>
+      <w:r>
+        <w:t>Làm các báo cáo lỗi tiện lợi hơn</w:t>
+      </w:r>
+    </w:p>
+    <w:p>
+      <w:pPr>
+        <w:pStyle w:val="ListParagraph"/>
+        <w:numPr>
+          <w:ilvl w:val="1"/>
+          <w:numId w:val="79"/>
+        </w:numPr>
+      </w:pPr>
+      <w:r>
+        <w:t xml:space="preserve">Phân tích để tìm ra những nguyên nhân của vấn đề và đưa ra các hành động khắc phục, các actions để giảm thiểu rủi ro ảnh hưởng đến chất lượng của sản phẩm phần mềm  </w:t>
+      </w:r>
+    </w:p>
+    <w:p>
+      <w:pPr>
+        <w:pStyle w:val="ListParagraph"/>
+        <w:numPr>
+          <w:ilvl w:val="0"/>
+          <w:numId w:val="79"/>
+        </w:numPr>
+      </w:pPr>
+      <w:r>
+        <w:t>Lỗi phần mềm sau khi được ghi nhận thường được phân loại theo:</w:t>
+      </w:r>
+    </w:p>
+    <w:p>
+      <w:pPr>
+        <w:pStyle w:val="ListParagraph"/>
+        <w:numPr>
+          <w:ilvl w:val="1"/>
+          <w:numId w:val="79"/>
+        </w:numPr>
+      </w:pPr>
+      <w:r>
+        <w:t>Mức độ nghiêm trọng của lỗi, hay mức độ ảnh hưởng của lỗi đó với sản phẩm đang kiểm thử</w:t>
+      </w:r>
+    </w:p>
+    <w:p>
+      <w:pPr>
+        <w:pStyle w:val="ListParagraph"/>
+        <w:numPr>
+          <w:ilvl w:val="1"/>
+          <w:numId w:val="79"/>
+        </w:numPr>
+      </w:pPr>
+      <w:r>
+        <w:t>Trạng thái của lỗi</w:t>
+      </w:r>
+    </w:p>
+    <w:p>
+      <w:pPr>
+        <w:pStyle w:val="ListParagraph"/>
+        <w:numPr>
+          <w:ilvl w:val="1"/>
+          <w:numId w:val="79"/>
+        </w:numPr>
+      </w:pPr>
+      <w:r>
+        <w:t>Mức độ ưu tiên xử lý của lỗi</w:t>
+      </w:r>
+    </w:p>
+    <w:p>
+      <w:pPr>
+        <w:pStyle w:val="ListParagraph"/>
+        <w:numPr>
+          <w:ilvl w:val="1"/>
+          <w:numId w:val="79"/>
+        </w:numPr>
+      </w:pPr>
+      <w:r>
+        <w:t xml:space="preserve">Phân loại theo các hoạt động đảm bảo chất lượng như: </w:t>
+      </w:r>
+    </w:p>
+    <w:p>
+      <w:pPr>
+        <w:pStyle w:val="ListParagraph"/>
+        <w:numPr>
+          <w:ilvl w:val="2"/>
+          <w:numId w:val="79"/>
+        </w:numPr>
+      </w:pPr>
+      <w:r>
+        <w:t>Document review</w:t>
+      </w:r>
+    </w:p>
+    <w:p>
+      <w:pPr>
+        <w:pStyle w:val="ListParagraph"/>
+        <w:numPr>
+          <w:ilvl w:val="2"/>
+          <w:numId w:val="79"/>
+        </w:numPr>
+      </w:pPr>
+      <w:r>
+        <w:t>Code review</w:t>
+      </w:r>
+    </w:p>
+    <w:p>
+      <w:pPr>
+        <w:pStyle w:val="ListParagraph"/>
+        <w:numPr>
+          <w:ilvl w:val="2"/>
+          <w:numId w:val="79"/>
+        </w:numPr>
+      </w:pPr>
+      <w:r>
+        <w:t>Inspection</w:t>
+      </w:r>
+    </w:p>
+    <w:p>
+      <w:pPr>
+        <w:pStyle w:val="ListParagraph"/>
+        <w:numPr>
+          <w:ilvl w:val="2"/>
+          <w:numId w:val="79"/>
+        </w:numPr>
+      </w:pPr>
+      <w:r>
+        <w:t xml:space="preserve">Testing </w:t>
+      </w:r>
+    </w:p>
+    <w:p>
+      <w:r>
+        <w:t>hoặc theo các giai đoạn kiểm thử phần mềm như:</w:t>
+      </w:r>
+    </w:p>
+    <w:p>
+      <w:pPr>
+        <w:pStyle w:val="ListParagraph"/>
+        <w:numPr>
+          <w:ilvl w:val="2"/>
+          <w:numId w:val="79"/>
+        </w:numPr>
+      </w:pPr>
+      <w:r>
+        <w:t>Unit test</w:t>
+      </w:r>
+    </w:p>
+    <w:p>
+      <w:pPr>
+        <w:pStyle w:val="ListParagraph"/>
+        <w:numPr>
+          <w:ilvl w:val="2"/>
+          <w:numId w:val="79"/>
+        </w:numPr>
+      </w:pPr>
+      <w:r>
+        <w:t>Integration testing</w:t>
+      </w:r>
+    </w:p>
+    <w:p>
+      <w:pPr>
+        <w:pStyle w:val="ListParagraph"/>
+        <w:numPr>
+          <w:ilvl w:val="2"/>
+          <w:numId w:val="79"/>
+        </w:numPr>
+      </w:pPr>
+      <w:r>
+        <w:t>System testing</w:t>
+      </w:r>
+    </w:p>
+    <w:p>
+      <w:pPr>
+        <w:pStyle w:val="ListParagraph"/>
+        <w:numPr>
+          <w:ilvl w:val="2"/>
+          <w:numId w:val="79"/>
+        </w:numPr>
+      </w:pPr>
+      <w:r>
+        <w:t>User acceptance testing</w:t>
+      </w:r>
+    </w:p>
+    <w:p>
+      <w:pPr>
+        <w:pStyle w:val="ListParagraph"/>
+        <w:numPr>
+          <w:ilvl w:val="1"/>
+          <w:numId w:val="79"/>
+        </w:numPr>
+      </w:pPr>
+      <w:r>
+        <w:t xml:space="preserve">Theo các modules hoặc các chức năng của sản phẩm đang kiểm thử mà có lỗi </w:t>
+      </w:r>
+    </w:p>
+    <w:p>
+      <w:pPr>
+        <w:pStyle w:val="ListParagraph"/>
+        <w:numPr>
+          <w:ilvl w:val="1"/>
+          <w:numId w:val="79"/>
+        </w:numPr>
+      </w:pPr>
+      <w:r>
+        <w:lastRenderedPageBreak/>
+        <w:t>Theo dạng lỗi (lỗi UI, lỗi business, lỗi khi review tài liệu …)</w:t>
+      </w:r>
+    </w:p>
+    <w:p>
+      <w:pPr>
+        <w:jc w:val="center"/>
+        <w:rPr>
+          <w:b/>
+        </w:rPr>
+      </w:pPr>
+      <w:r>
+        <w:rPr>
+          <w:b/>
+        </w:rPr>
+        <w:t>Các loại báo cáo lỗi</w:t>
+      </w:r>
+    </w:p>
+    <w:p>
+      <w:r>
+        <w:t>Sau khi phân loại được lỗi chúng ta sẽ làm report về lỗi, từ những phân loại khác nhau thì report cũng có thể có các loại khác nhau:</w:t>
+      </w:r>
+    </w:p>
+    <w:p>
+      <w:pPr>
+        <w:pStyle w:val="ListParagraph"/>
+        <w:numPr>
+          <w:ilvl w:val="0"/>
+          <w:numId w:val="80"/>
+        </w:numPr>
+      </w:pPr>
+      <w:r>
+        <w:t>Báo cáo trạng thái của lỗi</w:t>
+      </w:r>
+    </w:p>
+    <w:p>
+      <w:pPr>
+        <w:pStyle w:val="ListParagraph"/>
+        <w:numPr>
+          <w:ilvl w:val="0"/>
+          <w:numId w:val="80"/>
+        </w:numPr>
+      </w:pPr>
+      <w:r>
+        <w:t>Mức độ nghiệm trọng của lỗi</w:t>
+      </w:r>
+    </w:p>
+    <w:p>
+      <w:pPr>
+        <w:pStyle w:val="ListParagraph"/>
+        <w:numPr>
+          <w:ilvl w:val="0"/>
+          <w:numId w:val="80"/>
+        </w:numPr>
+      </w:pPr>
+      <w:r>
+        <w:t>Xu hướng lỗi</w:t>
+      </w:r>
+    </w:p>
+    <w:p>
+      <w:r>
+        <w:t>Cũng có thể là 1 report lỗi, nhưng tổng hợp của tất cả các yêu cầu báo cáo bên trên cũng như có thông tin về status của lỗi, mức độ nghiêm trọng của lỗi hay xu hướng lỗi hoặc sự phân bổ các lỗi theo các giai đoạn kiểm thử</w:t>
+      </w:r>
+    </w:p>
+    <w:p>
+      <w:r>
+        <w:t>Để làm được báo cáo lỗi thì:</w:t>
+      </w:r>
+    </w:p>
+    <w:p>
+      <w:pPr>
+        <w:pStyle w:val="ListParagraph"/>
+        <w:numPr>
+          <w:ilvl w:val="0"/>
+          <w:numId w:val="81"/>
+        </w:numPr>
+      </w:pPr>
+      <w:r>
+        <w:t>Tập hợp các lỗi đã ghi nhận vào 1 tài liệu, tốt nhất là dưới dạng file excel, mỗi lỗi là 1 dòng và các mục mô tả là các cột.</w:t>
+      </w:r>
+    </w:p>
+    <w:p>
+      <w:pPr>
+        <w:pStyle w:val="ListParagraph"/>
+        <w:numPr>
+          <w:ilvl w:val="0"/>
+          <w:numId w:val="81"/>
+        </w:numPr>
+      </w:pPr>
+      <w:r>
+        <w:t>Sau khi đã tổng hợp các lỗi xong thì thực hiện phân loại các lỗi theo các mục cần phải báo cáo. Nếu trong quá trình ghi nhận lỗi, chúng ta dùng biểu mẫu hoặc công cụ không lưu trữ được thông tin về loại lỗi hay một thông tin gì khác, nhưng phải đưa vào báo cáo về sau này thì chúng ta phải xem lại từng lỗi đã ghi nhận để phân loại cho đúng.</w:t>
+      </w:r>
+    </w:p>
+    <w:p>
+      <w:pPr>
+        <w:rPr>
+          <w:b/>
+        </w:rPr>
+      </w:pPr>
+      <w:r>
+        <w:rPr>
+          <w:b/>
+        </w:rPr>
+        <w:t>1</w:t>
+      </w:r>
+      <w:r>
+        <w:rPr>
+          <w:b/>
+        </w:rPr>
+        <w:t xml:space="preserve"> D</w:t>
+      </w:r>
+    </w:p>
+    <w:p>
+      <w:pPr>
         <w:rPr>
           <w:b/>
         </w:rPr>
@@ -11747,6 +12616,44 @@
         <w:rPr>
           <w:b/>
         </w:rPr>
+        <w:t xml:space="preserve"> A / B</w:t>
+      </w:r>
+    </w:p>
+    <w:p>
+      <w:pPr>
+        <w:rPr>
+          <w:b/>
+        </w:rPr>
+      </w:pPr>
+      <w:r>
+        <w:rPr>
+          <w:b/>
+        </w:rPr>
+        <w:t>3</w:t>
+      </w:r>
+      <w:r>
+        <w:rPr>
+          <w:b/>
+        </w:rPr>
+        <w:t xml:space="preserve"> C</w:t>
+      </w:r>
+    </w:p>
+    <w:p>
+      <w:pPr>
+        <w:rPr>
+          <w:b/>
+        </w:rPr>
+      </w:pPr>
+      <w:r>
+        <w:rPr>
+          <w:b/>
+        </w:rPr>
+        <w:t>4</w:t>
+      </w:r>
+      <w:r>
+        <w:rPr>
+          <w:b/>
+        </w:rPr>
         <w:t xml:space="preserve"> A</w:t>
       </w:r>
     </w:p>
@@ -11760,6 +12667,364 @@
         <w:rPr>
           <w:b/>
         </w:rPr>
+        <w:t>5</w:t>
+      </w:r>
+      <w:r>
+        <w:rPr>
+          <w:b/>
+        </w:rPr>
+        <w:t xml:space="preserve"> D</w:t>
+      </w:r>
+    </w:p>
+    <w:p>
+      <w:pPr>
+        <w:jc w:val="center"/>
+        <w:rPr>
+          <w:b/>
+        </w:rPr>
+      </w:pPr>
+      <w:r>
+        <w:rPr>
+          <w:b/>
+        </w:rPr>
+        <w:t xml:space="preserve">--------------- --------------- --------------- --------------- --------------- --------------- </w:t>
+      </w:r>
+    </w:p>
+    <w:p>
+      <w:pPr>
+        <w:jc w:val="center"/>
+        <w:rPr>
+          <w:b/>
+        </w:rPr>
+      </w:pPr>
+      <w:r>
+        <w:rPr>
+          <w:b/>
+        </w:rPr>
+        <w:t>Bài 28: Báo cáo kiểm thử</w:t>
+      </w:r>
+    </w:p>
+    <w:p>
+      <w:r>
+        <w:t>Định nghĩa:</w:t>
+      </w:r>
+    </w:p>
+    <w:p>
+      <w:pPr>
+        <w:pStyle w:val="ListParagraph"/>
+        <w:numPr>
+          <w:ilvl w:val="0"/>
+          <w:numId w:val="82"/>
+        </w:numPr>
+      </w:pPr>
+      <w:r>
+        <w:t>Là process tạo ra một tài liệu, 1 sản phẩm chứa các thông tin tổng hợp về các chỉ số kiểm thử</w:t>
+      </w:r>
+    </w:p>
+    <w:p>
+      <w:pPr>
+        <w:pStyle w:val="ListParagraph"/>
+        <w:numPr>
+          <w:ilvl w:val="0"/>
+          <w:numId w:val="82"/>
+        </w:numPr>
+      </w:pPr>
+      <w:r>
+        <w:t>Nhằm cung cấp cho người đọc một báo cáo về trạng thái các task, các công việc kiểm thử đã thực hiện</w:t>
+      </w:r>
+    </w:p>
+    <w:p>
+      <w:r>
+        <w:t>Báo cáo kiểm thử được tạo ra khi nào?</w:t>
+      </w:r>
+    </w:p>
+    <w:p>
+      <w:pPr>
+        <w:pStyle w:val="ListParagraph"/>
+        <w:numPr>
+          <w:ilvl w:val="0"/>
+          <w:numId w:val="83"/>
+        </w:numPr>
+      </w:pPr>
+      <w:r>
+        <w:t>Có thể được tạo ra hàng ngày, hàng tuần, hay cho 1 khoảng thời gian nhất định</w:t>
+      </w:r>
+    </w:p>
+    <w:p>
+      <w:pPr>
+        <w:pStyle w:val="ListParagraph"/>
+        <w:numPr>
+          <w:ilvl w:val="0"/>
+          <w:numId w:val="83"/>
+        </w:numPr>
+      </w:pPr>
+      <w:r>
+        <w:t>Được tạo ra sau khi kết thúc mỗi giai đoạn kiểm thử hay mỗi mốc kiểm thử hay mốc dự án (milestone)</w:t>
+      </w:r>
+    </w:p>
+    <w:p>
+      <w:r>
+        <w:t>Thời điểm tạo ra báo cái kiểm thử phụ thuộc vào quy trình phát triển sản phẩm hay quy định của từng dự án, từng tổ chức và yêu cầu của các thành phần liên quan đến dự án</w:t>
+      </w:r>
+    </w:p>
+    <w:p>
+      <w:r>
+        <w:t>Như vậy có thể phân ra thành 2 loại báo cáo kiểm thử sau:</w:t>
+      </w:r>
+    </w:p>
+    <w:p>
+      <w:pPr>
+        <w:pStyle w:val="ListParagraph"/>
+        <w:numPr>
+          <w:ilvl w:val="0"/>
+          <w:numId w:val="84"/>
+        </w:numPr>
+        <w:rPr>
+          <w:b/>
+        </w:rPr>
+      </w:pPr>
+      <w:r>
+        <w:rPr>
+          <w:b/>
+        </w:rPr>
+        <w:t>Báo cáo tiến độ kiểm thử:</w:t>
+      </w:r>
+      <w:r>
+        <w:rPr>
+          <w:b/>
+        </w:rPr>
+        <w:t xml:space="preserve"> </w:t>
+      </w:r>
+      <w:r>
+        <w:t xml:space="preserve">là báo cáo tại </w:t>
+      </w:r>
+      <w:r>
+        <w:rPr>
+          <w:b/>
+        </w:rPr>
+        <w:t xml:space="preserve">1 thời điểm </w:t>
+      </w:r>
+      <w:r>
+        <w:t>thể hiện tổng quát trạng thái thực hiện các test cases, số lượng các test cases đã được executed và status của các test cases đó như thế nào, có thể thông qua các biểu đồ mô tả</w:t>
+      </w:r>
+    </w:p>
+    <w:p>
+      <w:pPr>
+        <w:pStyle w:val="ListParagraph"/>
+        <w:numPr>
+          <w:ilvl w:val="0"/>
+          <w:numId w:val="84"/>
+        </w:numPr>
+        <w:rPr>
+          <w:b/>
+        </w:rPr>
+      </w:pPr>
+      <w:r>
+        <w:rPr>
+          <w:b/>
+        </w:rPr>
+        <w:t xml:space="preserve">Báo cáo tổng kết kiểm thử: </w:t>
+      </w:r>
+      <w:r>
+        <w:t xml:space="preserve">là một tài liệu tổng kết, tóm tắt các hoạt động kiểm thử và kết quả của các hoạt động kiểm thử đó, chứa các đánh giá về sự thỏa mãn các tiêu chí dừng hoạt động kiểm thử (exit criteria) và đưa ra các quyết định thực hiện hoạt động kiểm thử nào tiếp theo, có chuyển tiếp sang giai đoạn kiểm thử khác hay không … </w:t>
+      </w:r>
+    </w:p>
+    <w:p>
+      <w:pPr>
+        <w:jc w:val="center"/>
+        <w:rPr>
+          <w:b/>
+        </w:rPr>
+      </w:pPr>
+      <w:r>
+        <w:rPr>
+          <w:b/>
+        </w:rPr>
+        <w:t>Biểu mẫu báo cáo kiểm thử</w:t>
+      </w:r>
+    </w:p>
+    <w:p>
+      <w:r>
+        <w:rPr>
+          <w:b/>
+        </w:rPr>
+        <w:t xml:space="preserve">Báo cáo tiến độ kiểm thử: </w:t>
+      </w:r>
+      <w:r>
+        <w:t>trong báo cáo tiến độ kiểm thử thì thông thường chúng ta sẽ thể hiện các thông tin sau:</w:t>
+      </w:r>
+    </w:p>
+    <w:p>
+      <w:pPr>
+        <w:pStyle w:val="ListParagraph"/>
+        <w:numPr>
+          <w:ilvl w:val="0"/>
+          <w:numId w:val="85"/>
+        </w:numPr>
+      </w:pPr>
+      <w:r>
+        <w:t>Các chức năng cần kiểm thử</w:t>
+      </w:r>
+    </w:p>
+    <w:p>
+      <w:pPr>
+        <w:pStyle w:val="ListParagraph"/>
+        <w:numPr>
+          <w:ilvl w:val="0"/>
+          <w:numId w:val="85"/>
+        </w:numPr>
+      </w:pPr>
+      <w:r>
+        <w:t>Tình trạng hay trạng thái thực hiện kiểm thử của các tình huống kiểm thử cho từng chức năng cần phải kiểm thử</w:t>
+      </w:r>
+    </w:p>
+    <w:p>
+      <w:pPr>
+        <w:pStyle w:val="ListParagraph"/>
+        <w:numPr>
+          <w:ilvl w:val="0"/>
+          <w:numId w:val="85"/>
+        </w:numPr>
+      </w:pPr>
+      <w:r>
+        <w:t>Chỉ số độ bao phủ kiểm thử sản phẩm</w:t>
+      </w:r>
+    </w:p>
+    <w:p>
+      <w:pPr>
+        <w:pStyle w:val="ListParagraph"/>
+        <w:numPr>
+          <w:ilvl w:val="0"/>
+          <w:numId w:val="85"/>
+        </w:numPr>
+      </w:pPr>
+      <w:r>
+        <w:t>Chỉ số độ bao phủ kiểm thử thành công sản phẩm</w:t>
+      </w:r>
+    </w:p>
+    <w:p>
+      <w:pPr>
+        <w:pStyle w:val="ListParagraph"/>
+        <w:numPr>
+          <w:ilvl w:val="0"/>
+          <w:numId w:val="85"/>
+        </w:numPr>
+      </w:pPr>
+      <w:r>
+        <w:lastRenderedPageBreak/>
+        <w:t>Tỷ lệ lỗi trên từng chức năng đã thực hiện kiểm thử.</w:t>
+      </w:r>
+    </w:p>
+    <w:p>
+      <w:r>
+        <w:rPr>
+          <w:b/>
+        </w:rPr>
+        <w:t xml:space="preserve">Báo cáo tổng hợp kiểm thử: </w:t>
+      </w:r>
+      <w:r>
+        <w:t>sẽ có 4 phần chính sau:</w:t>
+      </w:r>
+    </w:p>
+    <w:p>
+      <w:pPr>
+        <w:pStyle w:val="ListParagraph"/>
+        <w:numPr>
+          <w:ilvl w:val="0"/>
+          <w:numId w:val="86"/>
+        </w:numPr>
+      </w:pPr>
+      <w:r>
+        <w:t>Phần giới thiệu: mục đích của bản báo cáo, cho dự án nào, gồm những phần nào …</w:t>
+      </w:r>
+    </w:p>
+    <w:p>
+      <w:pPr>
+        <w:pStyle w:val="ListParagraph"/>
+        <w:numPr>
+          <w:ilvl w:val="0"/>
+          <w:numId w:val="86"/>
+        </w:numPr>
+      </w:pPr>
+      <w:r>
+        <w:t xml:space="preserve">Phần tóm tắt việc thực thi kiểm thử: môi trường thực hiện kiểm thử là gì? Scope của </w:t>
+      </w:r>
+      <w:r>
+        <w:t>việc kiểm thử …</w:t>
+      </w:r>
+    </w:p>
+    <w:p>
+      <w:pPr>
+        <w:pStyle w:val="ListParagraph"/>
+        <w:numPr>
+          <w:ilvl w:val="0"/>
+          <w:numId w:val="86"/>
+        </w:numPr>
+      </w:pPr>
+      <w:r>
+        <w:t>Phần báo cáo tổng hợp việc thực hiện theo các tình huống kiểm thửm chi tiết trạng thái sau khi thực hiện của các tình huống kiểm thử, các lỗi tìm được và kế hoạch cho các lỗi và các vấn đề còn đang dang dở</w:t>
+      </w:r>
+    </w:p>
+    <w:p>
+      <w:pPr>
+        <w:pStyle w:val="ListParagraph"/>
+        <w:numPr>
+          <w:ilvl w:val="0"/>
+          <w:numId w:val="86"/>
+        </w:numPr>
+      </w:pPr>
+      <w:r>
+        <w:t>Tổng kết, đưa ra sự so sánh với các tiêu chí exit criteria và đưa ra kết luận.</w:t>
+      </w:r>
+    </w:p>
+    <w:p>
+      <w:pPr>
+        <w:rPr>
+          <w:b/>
+        </w:rPr>
+      </w:pPr>
+      <w:r>
+        <w:rPr>
+          <w:b/>
+        </w:rPr>
+        <w:t>1</w:t>
+      </w:r>
+      <w:r>
+        <w:rPr>
+          <w:b/>
+        </w:rPr>
+        <w:t xml:space="preserve"> D</w:t>
+      </w:r>
+    </w:p>
+    <w:p>
+      <w:pPr>
+        <w:rPr>
+          <w:b/>
+        </w:rPr>
+      </w:pPr>
+      <w:r>
+        <w:rPr>
+          <w:b/>
+        </w:rPr>
+        <w:t>2</w:t>
+      </w:r>
+      <w:r>
+        <w:rPr>
+          <w:b/>
+        </w:rPr>
+        <w:t xml:space="preserve"> B</w:t>
+      </w:r>
+    </w:p>
+    <w:p>
+      <w:pPr>
+        <w:rPr>
+          <w:b/>
+        </w:rPr>
+      </w:pPr>
+      <w:r>
+        <w:rPr>
+          <w:b/>
+        </w:rPr>
         <w:t>3</w:t>
       </w:r>
       <w:r>
@@ -11785,10 +13050,20 @@
         <w:rPr>
           <w:b/>
         </w:rPr>
-        <w:t xml:space="preserve"> A</w:t>
-      </w:r>
-      <w:bookmarkStart w:id="3" w:name="_GoBack"/>
-      <w:bookmarkEnd w:id="3"/>
+        <w:t xml:space="preserve"> C /</w:t>
+      </w:r>
+      <w:r>
+        <w:rPr>
+          <w:b/>
+        </w:rPr>
+        <w:t xml:space="preserve"> B / D</w:t>
+      </w:r>
+      <w:r>
+        <w:rPr>
+          <w:b/>
+        </w:rPr>
+        <w:t xml:space="preserve"> / A</w:t>
+      </w:r>
     </w:p>
     <w:p>
       <w:pPr>
@@ -11806,9 +13081,23 @@
         <w:rPr>
           <w:b/>
         </w:rPr>
-        <w:t xml:space="preserve"> D</w:t>
-      </w:r>
-    </w:p>
+        <w:t xml:space="preserve"> A /</w:t>
+      </w:r>
+      <w:r>
+        <w:rPr>
+          <w:b/>
+        </w:rPr>
+        <w:t xml:space="preserve"> C / A</w:t>
+      </w:r>
+      <w:r>
+        <w:rPr>
+          <w:b/>
+        </w:rPr>
+        <w:t xml:space="preserve"> / D</w:t>
+      </w:r>
+    </w:p>
+    <w:p/>
+    <w:p/>
     <w:sectPr>
       <w:pgSz w:w="12240" w:h="15840"/>
       <w:pgMar w:top="0" w:right="432" w:bottom="0" w:left="432" w:header="720" w:footer="720" w:gutter="0"/>
@@ -11853,7 +13142,7 @@
       </w:r>
     </w:p>
   </w:comment>
-  <w:comment w:id="2" w:author="Hieu Nguyen" w:date="2021-02-07T09:55:00Z" w:initials="HN">
+  <w:comment w:id="3" w:author="Hieu Nguyen" w:date="2021-02-07T09:55:00Z" w:initials="HN">
     <w:p>
       <w:pPr>
         <w:pStyle w:val="CommentText"/>
@@ -12739,6 +14028,95 @@
     </w:lvl>
   </w:abstractNum>
   <w:abstractNum w:abstractNumId="8" w15:restartNumberingAfterBreak="0">
+    <w:nsid w:val="0CCE78FD"/>
+    <w:multiLevelType w:val="hybridMultilevel"/>
+    <w:tmpl w:val="0EEE0BF8"/>
+    <w:lvl w:ilvl="0" w:tplc="0409000F">
+      <w:start w:val="1"/>
+      <w:numFmt w:val="decimal"/>
+      <w:lvlText w:val="%1."/>
+      <w:lvlJc w:val="left"/>
+      <w:pPr>
+        <w:ind w:left="720" w:hanging="360"/>
+      </w:pPr>
+      <w:rPr>
+        <w:rFonts w:hint="default"/>
+      </w:rPr>
+    </w:lvl>
+    <w:lvl w:ilvl="1" w:tplc="04090019" w:tentative="1">
+      <w:start w:val="1"/>
+      <w:numFmt w:val="lowerLetter"/>
+      <w:lvlText w:val="%2."/>
+      <w:lvlJc w:val="left"/>
+      <w:pPr>
+        <w:ind w:left="1440" w:hanging="360"/>
+      </w:pPr>
+    </w:lvl>
+    <w:lvl w:ilvl="2" w:tplc="0409001B" w:tentative="1">
+      <w:start w:val="1"/>
+      <w:numFmt w:val="lowerRoman"/>
+      <w:lvlText w:val="%3."/>
+      <w:lvlJc w:val="right"/>
+      <w:pPr>
+        <w:ind w:left="2160" w:hanging="180"/>
+      </w:pPr>
+    </w:lvl>
+    <w:lvl w:ilvl="3" w:tplc="0409000F" w:tentative="1">
+      <w:start w:val="1"/>
+      <w:numFmt w:val="decimal"/>
+      <w:lvlText w:val="%4."/>
+      <w:lvlJc w:val="left"/>
+      <w:pPr>
+        <w:ind w:left="2880" w:hanging="360"/>
+      </w:pPr>
+    </w:lvl>
+    <w:lvl w:ilvl="4" w:tplc="04090019" w:tentative="1">
+      <w:start w:val="1"/>
+      <w:numFmt w:val="lowerLetter"/>
+      <w:lvlText w:val="%5."/>
+      <w:lvlJc w:val="left"/>
+      <w:pPr>
+        <w:ind w:left="3600" w:hanging="360"/>
+      </w:pPr>
+    </w:lvl>
+    <w:lvl w:ilvl="5" w:tplc="0409001B" w:tentative="1">
+      <w:start w:val="1"/>
+      <w:numFmt w:val="lowerRoman"/>
+      <w:lvlText w:val="%6."/>
+      <w:lvlJc w:val="right"/>
+      <w:pPr>
+        <w:ind w:left="4320" w:hanging="180"/>
+      </w:pPr>
+    </w:lvl>
+    <w:lvl w:ilvl="6" w:tplc="0409000F" w:tentative="1">
+      <w:start w:val="1"/>
+      <w:numFmt w:val="decimal"/>
+      <w:lvlText w:val="%7."/>
+      <w:lvlJc w:val="left"/>
+      <w:pPr>
+        <w:ind w:left="5040" w:hanging="360"/>
+      </w:pPr>
+    </w:lvl>
+    <w:lvl w:ilvl="7" w:tplc="04090019" w:tentative="1">
+      <w:start w:val="1"/>
+      <w:numFmt w:val="lowerLetter"/>
+      <w:lvlText w:val="%8."/>
+      <w:lvlJc w:val="left"/>
+      <w:pPr>
+        <w:ind w:left="5760" w:hanging="360"/>
+      </w:pPr>
+    </w:lvl>
+    <w:lvl w:ilvl="8" w:tplc="0409001B" w:tentative="1">
+      <w:start w:val="1"/>
+      <w:numFmt w:val="lowerRoman"/>
+      <w:lvlText w:val="%9."/>
+      <w:lvlJc w:val="right"/>
+      <w:pPr>
+        <w:ind w:left="6480" w:hanging="180"/>
+      </w:pPr>
+    </w:lvl>
+  </w:abstractNum>
+  <w:abstractNum w:abstractNumId="9" w15:restartNumberingAfterBreak="0">
     <w:nsid w:val="0D471D5F"/>
     <w:multiLevelType w:val="hybridMultilevel"/>
     <w:tmpl w:val="6F2C5280"/>
@@ -12851,7 +14229,7 @@
       </w:rPr>
     </w:lvl>
   </w:abstractNum>
-  <w:abstractNum w:abstractNumId="9" w15:restartNumberingAfterBreak="0">
+  <w:abstractNum w:abstractNumId="10" w15:restartNumberingAfterBreak="0">
     <w:nsid w:val="0E0D2DCE"/>
     <w:multiLevelType w:val="hybridMultilevel"/>
     <w:tmpl w:val="8BCC7872"/>
@@ -12964,7 +14342,7 @@
       </w:rPr>
     </w:lvl>
   </w:abstractNum>
-  <w:abstractNum w:abstractNumId="10" w15:restartNumberingAfterBreak="0">
+  <w:abstractNum w:abstractNumId="11" w15:restartNumberingAfterBreak="0">
     <w:nsid w:val="0F4A4E2D"/>
     <w:multiLevelType w:val="hybridMultilevel"/>
     <w:tmpl w:val="8EA60102"/>
@@ -13077,7 +14455,7 @@
       </w:rPr>
     </w:lvl>
   </w:abstractNum>
-  <w:abstractNum w:abstractNumId="11" w15:restartNumberingAfterBreak="0">
+  <w:abstractNum w:abstractNumId="12" w15:restartNumberingAfterBreak="0">
     <w:nsid w:val="117202E7"/>
     <w:multiLevelType w:val="hybridMultilevel"/>
     <w:tmpl w:val="2D64AD48"/>
@@ -13190,7 +14568,7 @@
       </w:rPr>
     </w:lvl>
   </w:abstractNum>
-  <w:abstractNum w:abstractNumId="12" w15:restartNumberingAfterBreak="0">
+  <w:abstractNum w:abstractNumId="13" w15:restartNumberingAfterBreak="0">
     <w:nsid w:val="119A6C19"/>
     <w:multiLevelType w:val="hybridMultilevel"/>
     <w:tmpl w:val="868ABAD8"/>
@@ -13303,7 +14681,7 @@
       </w:rPr>
     </w:lvl>
   </w:abstractNum>
-  <w:abstractNum w:abstractNumId="13" w15:restartNumberingAfterBreak="0">
+  <w:abstractNum w:abstractNumId="14" w15:restartNumberingAfterBreak="0">
     <w:nsid w:val="127D7021"/>
     <w:multiLevelType w:val="hybridMultilevel"/>
     <w:tmpl w:val="DE202F82"/>
@@ -13416,7 +14794,7 @@
       </w:rPr>
     </w:lvl>
   </w:abstractNum>
-  <w:abstractNum w:abstractNumId="14" w15:restartNumberingAfterBreak="0">
+  <w:abstractNum w:abstractNumId="15" w15:restartNumberingAfterBreak="0">
     <w:nsid w:val="12B72EDD"/>
     <w:multiLevelType w:val="hybridMultilevel"/>
     <w:tmpl w:val="3CC01DFA"/>
@@ -13529,7 +14907,7 @@
       </w:rPr>
     </w:lvl>
   </w:abstractNum>
-  <w:abstractNum w:abstractNumId="15" w15:restartNumberingAfterBreak="0">
+  <w:abstractNum w:abstractNumId="16" w15:restartNumberingAfterBreak="0">
     <w:nsid w:val="12E46977"/>
     <w:multiLevelType w:val="hybridMultilevel"/>
     <w:tmpl w:val="7422BA72"/>
@@ -13642,7 +15020,7 @@
       </w:rPr>
     </w:lvl>
   </w:abstractNum>
-  <w:abstractNum w:abstractNumId="16" w15:restartNumberingAfterBreak="0">
+  <w:abstractNum w:abstractNumId="17" w15:restartNumberingAfterBreak="0">
     <w:nsid w:val="134451CF"/>
     <w:multiLevelType w:val="hybridMultilevel"/>
     <w:tmpl w:val="47F4BF74"/>
@@ -13731,7 +15109,7 @@
       </w:pPr>
     </w:lvl>
   </w:abstractNum>
-  <w:abstractNum w:abstractNumId="17" w15:restartNumberingAfterBreak="0">
+  <w:abstractNum w:abstractNumId="18" w15:restartNumberingAfterBreak="0">
     <w:nsid w:val="14275753"/>
     <w:multiLevelType w:val="hybridMultilevel"/>
     <w:tmpl w:val="B92A1CD4"/>
@@ -13844,7 +15222,7 @@
       </w:rPr>
     </w:lvl>
   </w:abstractNum>
-  <w:abstractNum w:abstractNumId="18" w15:restartNumberingAfterBreak="0">
+  <w:abstractNum w:abstractNumId="19" w15:restartNumberingAfterBreak="0">
     <w:nsid w:val="144A7E19"/>
     <w:multiLevelType w:val="hybridMultilevel"/>
     <w:tmpl w:val="96C22D24"/>
@@ -13957,7 +15335,7 @@
       </w:rPr>
     </w:lvl>
   </w:abstractNum>
-  <w:abstractNum w:abstractNumId="19" w15:restartNumberingAfterBreak="0">
+  <w:abstractNum w:abstractNumId="20" w15:restartNumberingAfterBreak="0">
     <w:nsid w:val="15075F6F"/>
     <w:multiLevelType w:val="hybridMultilevel"/>
     <w:tmpl w:val="ECD0806A"/>
@@ -14070,7 +15448,120 @@
       </w:rPr>
     </w:lvl>
   </w:abstractNum>
-  <w:abstractNum w:abstractNumId="20" w15:restartNumberingAfterBreak="0">
+  <w:abstractNum w:abstractNumId="21" w15:restartNumberingAfterBreak="0">
+    <w:nsid w:val="16840279"/>
+    <w:multiLevelType w:val="hybridMultilevel"/>
+    <w:tmpl w:val="29A28400"/>
+    <w:lvl w:ilvl="0" w:tplc="04090001">
+      <w:start w:val="1"/>
+      <w:numFmt w:val="bullet"/>
+      <w:lvlText w:val=""/>
+      <w:lvlJc w:val="left"/>
+      <w:pPr>
+        <w:ind w:left="720" w:hanging="360"/>
+      </w:pPr>
+      <w:rPr>
+        <w:rFonts w:ascii="Symbol" w:hAnsi="Symbol" w:hint="default"/>
+      </w:rPr>
+    </w:lvl>
+    <w:lvl w:ilvl="1" w:tplc="04090003" w:tentative="1">
+      <w:start w:val="1"/>
+      <w:numFmt w:val="bullet"/>
+      <w:lvlText w:val="o"/>
+      <w:lvlJc w:val="left"/>
+      <w:pPr>
+        <w:ind w:left="1440" w:hanging="360"/>
+      </w:pPr>
+      <w:rPr>
+        <w:rFonts w:ascii="Courier New" w:hAnsi="Courier New" w:cs="Courier New" w:hint="default"/>
+      </w:rPr>
+    </w:lvl>
+    <w:lvl w:ilvl="2" w:tplc="04090005" w:tentative="1">
+      <w:start w:val="1"/>
+      <w:numFmt w:val="bullet"/>
+      <w:lvlText w:val=""/>
+      <w:lvlJc w:val="left"/>
+      <w:pPr>
+        <w:ind w:left="2160" w:hanging="360"/>
+      </w:pPr>
+      <w:rPr>
+        <w:rFonts w:ascii="Wingdings" w:hAnsi="Wingdings" w:hint="default"/>
+      </w:rPr>
+    </w:lvl>
+    <w:lvl w:ilvl="3" w:tplc="04090001" w:tentative="1">
+      <w:start w:val="1"/>
+      <w:numFmt w:val="bullet"/>
+      <w:lvlText w:val=""/>
+      <w:lvlJc w:val="left"/>
+      <w:pPr>
+        <w:ind w:left="2880" w:hanging="360"/>
+      </w:pPr>
+      <w:rPr>
+        <w:rFonts w:ascii="Symbol" w:hAnsi="Symbol" w:hint="default"/>
+      </w:rPr>
+    </w:lvl>
+    <w:lvl w:ilvl="4" w:tplc="04090003" w:tentative="1">
+      <w:start w:val="1"/>
+      <w:numFmt w:val="bullet"/>
+      <w:lvlText w:val="o"/>
+      <w:lvlJc w:val="left"/>
+      <w:pPr>
+        <w:ind w:left="3600" w:hanging="360"/>
+      </w:pPr>
+      <w:rPr>
+        <w:rFonts w:ascii="Courier New" w:hAnsi="Courier New" w:cs="Courier New" w:hint="default"/>
+      </w:rPr>
+    </w:lvl>
+    <w:lvl w:ilvl="5" w:tplc="04090005" w:tentative="1">
+      <w:start w:val="1"/>
+      <w:numFmt w:val="bullet"/>
+      <w:lvlText w:val=""/>
+      <w:lvlJc w:val="left"/>
+      <w:pPr>
+        <w:ind w:left="4320" w:hanging="360"/>
+      </w:pPr>
+      <w:rPr>
+        <w:rFonts w:ascii="Wingdings" w:hAnsi="Wingdings" w:hint="default"/>
+      </w:rPr>
+    </w:lvl>
+    <w:lvl w:ilvl="6" w:tplc="04090001" w:tentative="1">
+      <w:start w:val="1"/>
+      <w:numFmt w:val="bullet"/>
+      <w:lvlText w:val=""/>
+      <w:lvlJc w:val="left"/>
+      <w:pPr>
+        <w:ind w:left="5040" w:hanging="360"/>
+      </w:pPr>
+      <w:rPr>
+        <w:rFonts w:ascii="Symbol" w:hAnsi="Symbol" w:hint="default"/>
+      </w:rPr>
+    </w:lvl>
+    <w:lvl w:ilvl="7" w:tplc="04090003" w:tentative="1">
+      <w:start w:val="1"/>
+      <w:numFmt w:val="bullet"/>
+      <w:lvlText w:val="o"/>
+      <w:lvlJc w:val="left"/>
+      <w:pPr>
+        <w:ind w:left="5760" w:hanging="360"/>
+      </w:pPr>
+      <w:rPr>
+        <w:rFonts w:ascii="Courier New" w:hAnsi="Courier New" w:cs="Courier New" w:hint="default"/>
+      </w:rPr>
+    </w:lvl>
+    <w:lvl w:ilvl="8" w:tplc="04090005" w:tentative="1">
+      <w:start w:val="1"/>
+      <w:numFmt w:val="bullet"/>
+      <w:lvlText w:val=""/>
+      <w:lvlJc w:val="left"/>
+      <w:pPr>
+        <w:ind w:left="6480" w:hanging="360"/>
+      </w:pPr>
+      <w:rPr>
+        <w:rFonts w:ascii="Wingdings" w:hAnsi="Wingdings" w:hint="default"/>
+      </w:rPr>
+    </w:lvl>
+  </w:abstractNum>
+  <w:abstractNum w:abstractNumId="22" w15:restartNumberingAfterBreak="0">
     <w:nsid w:val="18C459F9"/>
     <w:multiLevelType w:val="hybridMultilevel"/>
     <w:tmpl w:val="D0B0A8EE"/>
@@ -14183,7 +15674,7 @@
       </w:rPr>
     </w:lvl>
   </w:abstractNum>
-  <w:abstractNum w:abstractNumId="21" w15:restartNumberingAfterBreak="0">
+  <w:abstractNum w:abstractNumId="23" w15:restartNumberingAfterBreak="0">
     <w:nsid w:val="1A29492F"/>
     <w:multiLevelType w:val="hybridMultilevel"/>
     <w:tmpl w:val="C11E32DC"/>
@@ -14296,7 +15787,7 @@
       </w:rPr>
     </w:lvl>
   </w:abstractNum>
-  <w:abstractNum w:abstractNumId="22" w15:restartNumberingAfterBreak="0">
+  <w:abstractNum w:abstractNumId="24" w15:restartNumberingAfterBreak="0">
     <w:nsid w:val="1A3A66FD"/>
     <w:multiLevelType w:val="hybridMultilevel"/>
     <w:tmpl w:val="CF464DDE"/>
@@ -14409,7 +15900,7 @@
       </w:rPr>
     </w:lvl>
   </w:abstractNum>
-  <w:abstractNum w:abstractNumId="23" w15:restartNumberingAfterBreak="0">
+  <w:abstractNum w:abstractNumId="25" w15:restartNumberingAfterBreak="0">
     <w:nsid w:val="1A3F0B80"/>
     <w:multiLevelType w:val="hybridMultilevel"/>
     <w:tmpl w:val="C8A28B34"/>
@@ -14522,7 +16013,120 @@
       </w:rPr>
     </w:lvl>
   </w:abstractNum>
-  <w:abstractNum w:abstractNumId="24" w15:restartNumberingAfterBreak="0">
+  <w:abstractNum w:abstractNumId="26" w15:restartNumberingAfterBreak="0">
+    <w:nsid w:val="1A7646C9"/>
+    <w:multiLevelType w:val="hybridMultilevel"/>
+    <w:tmpl w:val="9A02AA4C"/>
+    <w:lvl w:ilvl="0" w:tplc="04090001">
+      <w:start w:val="1"/>
+      <w:numFmt w:val="bullet"/>
+      <w:lvlText w:val=""/>
+      <w:lvlJc w:val="left"/>
+      <w:pPr>
+        <w:ind w:left="720" w:hanging="360"/>
+      </w:pPr>
+      <w:rPr>
+        <w:rFonts w:ascii="Symbol" w:hAnsi="Symbol" w:hint="default"/>
+      </w:rPr>
+    </w:lvl>
+    <w:lvl w:ilvl="1" w:tplc="04090003" w:tentative="1">
+      <w:start w:val="1"/>
+      <w:numFmt w:val="bullet"/>
+      <w:lvlText w:val="o"/>
+      <w:lvlJc w:val="left"/>
+      <w:pPr>
+        <w:ind w:left="1440" w:hanging="360"/>
+      </w:pPr>
+      <w:rPr>
+        <w:rFonts w:ascii="Courier New" w:hAnsi="Courier New" w:cs="Courier New" w:hint="default"/>
+      </w:rPr>
+    </w:lvl>
+    <w:lvl w:ilvl="2" w:tplc="04090005" w:tentative="1">
+      <w:start w:val="1"/>
+      <w:numFmt w:val="bullet"/>
+      <w:lvlText w:val=""/>
+      <w:lvlJc w:val="left"/>
+      <w:pPr>
+        <w:ind w:left="2160" w:hanging="360"/>
+      </w:pPr>
+      <w:rPr>
+        <w:rFonts w:ascii="Wingdings" w:hAnsi="Wingdings" w:hint="default"/>
+      </w:rPr>
+    </w:lvl>
+    <w:lvl w:ilvl="3" w:tplc="04090001" w:tentative="1">
+      <w:start w:val="1"/>
+      <w:numFmt w:val="bullet"/>
+      <w:lvlText w:val=""/>
+      <w:lvlJc w:val="left"/>
+      <w:pPr>
+        <w:ind w:left="2880" w:hanging="360"/>
+      </w:pPr>
+      <w:rPr>
+        <w:rFonts w:ascii="Symbol" w:hAnsi="Symbol" w:hint="default"/>
+      </w:rPr>
+    </w:lvl>
+    <w:lvl w:ilvl="4" w:tplc="04090003" w:tentative="1">
+      <w:start w:val="1"/>
+      <w:numFmt w:val="bullet"/>
+      <w:lvlText w:val="o"/>
+      <w:lvlJc w:val="left"/>
+      <w:pPr>
+        <w:ind w:left="3600" w:hanging="360"/>
+      </w:pPr>
+      <w:rPr>
+        <w:rFonts w:ascii="Courier New" w:hAnsi="Courier New" w:cs="Courier New" w:hint="default"/>
+      </w:rPr>
+    </w:lvl>
+    <w:lvl w:ilvl="5" w:tplc="04090005" w:tentative="1">
+      <w:start w:val="1"/>
+      <w:numFmt w:val="bullet"/>
+      <w:lvlText w:val=""/>
+      <w:lvlJc w:val="left"/>
+      <w:pPr>
+        <w:ind w:left="4320" w:hanging="360"/>
+      </w:pPr>
+      <w:rPr>
+        <w:rFonts w:ascii="Wingdings" w:hAnsi="Wingdings" w:hint="default"/>
+      </w:rPr>
+    </w:lvl>
+    <w:lvl w:ilvl="6" w:tplc="04090001" w:tentative="1">
+      <w:start w:val="1"/>
+      <w:numFmt w:val="bullet"/>
+      <w:lvlText w:val=""/>
+      <w:lvlJc w:val="left"/>
+      <w:pPr>
+        <w:ind w:left="5040" w:hanging="360"/>
+      </w:pPr>
+      <w:rPr>
+        <w:rFonts w:ascii="Symbol" w:hAnsi="Symbol" w:hint="default"/>
+      </w:rPr>
+    </w:lvl>
+    <w:lvl w:ilvl="7" w:tplc="04090003" w:tentative="1">
+      <w:start w:val="1"/>
+      <w:numFmt w:val="bullet"/>
+      <w:lvlText w:val="o"/>
+      <w:lvlJc w:val="left"/>
+      <w:pPr>
+        <w:ind w:left="5760" w:hanging="360"/>
+      </w:pPr>
+      <w:rPr>
+        <w:rFonts w:ascii="Courier New" w:hAnsi="Courier New" w:cs="Courier New" w:hint="default"/>
+      </w:rPr>
+    </w:lvl>
+    <w:lvl w:ilvl="8" w:tplc="04090005" w:tentative="1">
+      <w:start w:val="1"/>
+      <w:numFmt w:val="bullet"/>
+      <w:lvlText w:val=""/>
+      <w:lvlJc w:val="left"/>
+      <w:pPr>
+        <w:ind w:left="6480" w:hanging="360"/>
+      </w:pPr>
+      <w:rPr>
+        <w:rFonts w:ascii="Wingdings" w:hAnsi="Wingdings" w:hint="default"/>
+      </w:rPr>
+    </w:lvl>
+  </w:abstractNum>
+  <w:abstractNum w:abstractNumId="27" w15:restartNumberingAfterBreak="0">
     <w:nsid w:val="1B136342"/>
     <w:multiLevelType w:val="hybridMultilevel"/>
     <w:tmpl w:val="3254068A"/>
@@ -14611,7 +16215,7 @@
       </w:pPr>
     </w:lvl>
   </w:abstractNum>
-  <w:abstractNum w:abstractNumId="25" w15:restartNumberingAfterBreak="0">
+  <w:abstractNum w:abstractNumId="28" w15:restartNumberingAfterBreak="0">
     <w:nsid w:val="1B8E55F2"/>
     <w:multiLevelType w:val="hybridMultilevel"/>
     <w:tmpl w:val="8576862A"/>
@@ -14700,7 +16304,7 @@
       </w:pPr>
     </w:lvl>
   </w:abstractNum>
-  <w:abstractNum w:abstractNumId="26" w15:restartNumberingAfterBreak="0">
+  <w:abstractNum w:abstractNumId="29" w15:restartNumberingAfterBreak="0">
     <w:nsid w:val="1FD44F86"/>
     <w:multiLevelType w:val="hybridMultilevel"/>
     <w:tmpl w:val="FDD8D712"/>
@@ -14813,93 +16417,120 @@
       </w:rPr>
     </w:lvl>
   </w:abstractNum>
-  <w:abstractNum w:abstractNumId="27" w15:restartNumberingAfterBreak="0">
-    <w:nsid w:val="20F87E15"/>
+  <w:abstractNum w:abstractNumId="30" w15:restartNumberingAfterBreak="0">
+    <w:nsid w:val="28807CD8"/>
     <w:multiLevelType w:val="hybridMultilevel"/>
-    <w:tmpl w:val="83861786"/>
-    <w:lvl w:ilvl="0" w:tplc="0409000F">
-      <w:start w:val="1"/>
-      <w:numFmt w:val="decimal"/>
-      <w:lvlText w:val="%1."/>
+    <w:tmpl w:val="808C11E0"/>
+    <w:lvl w:ilvl="0" w:tplc="04090001">
+      <w:start w:val="1"/>
+      <w:numFmt w:val="bullet"/>
+      <w:lvlText w:val=""/>
       <w:lvlJc w:val="left"/>
       <w:pPr>
         <w:ind w:left="720" w:hanging="360"/>
       </w:pPr>
-    </w:lvl>
-    <w:lvl w:ilvl="1" w:tplc="04090019" w:tentative="1">
-      <w:start w:val="1"/>
-      <w:numFmt w:val="lowerLetter"/>
-      <w:lvlText w:val="%2."/>
+      <w:rPr>
+        <w:rFonts w:ascii="Symbol" w:hAnsi="Symbol" w:hint="default"/>
+      </w:rPr>
+    </w:lvl>
+    <w:lvl w:ilvl="1" w:tplc="04090003" w:tentative="1">
+      <w:start w:val="1"/>
+      <w:numFmt w:val="bullet"/>
+      <w:lvlText w:val="o"/>
       <w:lvlJc w:val="left"/>
       <w:pPr>
         <w:ind w:left="1440" w:hanging="360"/>
       </w:pPr>
-    </w:lvl>
-    <w:lvl w:ilvl="2" w:tplc="0409001B" w:tentative="1">
-      <w:start w:val="1"/>
-      <w:numFmt w:val="lowerRoman"/>
-      <w:lvlText w:val="%3."/>
-      <w:lvlJc w:val="right"/>
-      <w:pPr>
-        <w:ind w:left="2160" w:hanging="180"/>
-      </w:pPr>
-    </w:lvl>
-    <w:lvl w:ilvl="3" w:tplc="0409000F" w:tentative="1">
-      <w:start w:val="1"/>
-      <w:numFmt w:val="decimal"/>
-      <w:lvlText w:val="%4."/>
+      <w:rPr>
+        <w:rFonts w:ascii="Courier New" w:hAnsi="Courier New" w:cs="Courier New" w:hint="default"/>
+      </w:rPr>
+    </w:lvl>
+    <w:lvl w:ilvl="2" w:tplc="04090005" w:tentative="1">
+      <w:start w:val="1"/>
+      <w:numFmt w:val="bullet"/>
+      <w:lvlText w:val=""/>
+      <w:lvlJc w:val="left"/>
+      <w:pPr>
+        <w:ind w:left="2160" w:hanging="360"/>
+      </w:pPr>
+      <w:rPr>
+        <w:rFonts w:ascii="Wingdings" w:hAnsi="Wingdings" w:hint="default"/>
+      </w:rPr>
+    </w:lvl>
+    <w:lvl w:ilvl="3" w:tplc="04090001" w:tentative="1">
+      <w:start w:val="1"/>
+      <w:numFmt w:val="bullet"/>
+      <w:lvlText w:val=""/>
       <w:lvlJc w:val="left"/>
       <w:pPr>
         <w:ind w:left="2880" w:hanging="360"/>
       </w:pPr>
-    </w:lvl>
-    <w:lvl w:ilvl="4" w:tplc="04090019" w:tentative="1">
-      <w:start w:val="1"/>
-      <w:numFmt w:val="lowerLetter"/>
-      <w:lvlText w:val="%5."/>
+      <w:rPr>
+        <w:rFonts w:ascii="Symbol" w:hAnsi="Symbol" w:hint="default"/>
+      </w:rPr>
+    </w:lvl>
+    <w:lvl w:ilvl="4" w:tplc="04090003" w:tentative="1">
+      <w:start w:val="1"/>
+      <w:numFmt w:val="bullet"/>
+      <w:lvlText w:val="o"/>
       <w:lvlJc w:val="left"/>
       <w:pPr>
         <w:ind w:left="3600" w:hanging="360"/>
       </w:pPr>
-    </w:lvl>
-    <w:lvl w:ilvl="5" w:tplc="0409001B" w:tentative="1">
-      <w:start w:val="1"/>
-      <w:numFmt w:val="lowerRoman"/>
-      <w:lvlText w:val="%6."/>
-      <w:lvlJc w:val="right"/>
-      <w:pPr>
-        <w:ind w:left="4320" w:hanging="180"/>
-      </w:pPr>
-    </w:lvl>
-    <w:lvl w:ilvl="6" w:tplc="0409000F" w:tentative="1">
-      <w:start w:val="1"/>
-      <w:numFmt w:val="decimal"/>
-      <w:lvlText w:val="%7."/>
+      <w:rPr>
+        <w:rFonts w:ascii="Courier New" w:hAnsi="Courier New" w:cs="Courier New" w:hint="default"/>
+      </w:rPr>
+    </w:lvl>
+    <w:lvl w:ilvl="5" w:tplc="04090005" w:tentative="1">
+      <w:start w:val="1"/>
+      <w:numFmt w:val="bullet"/>
+      <w:lvlText w:val=""/>
+      <w:lvlJc w:val="left"/>
+      <w:pPr>
+        <w:ind w:left="4320" w:hanging="360"/>
+      </w:pPr>
+      <w:rPr>
+        <w:rFonts w:ascii="Wingdings" w:hAnsi="Wingdings" w:hint="default"/>
+      </w:rPr>
+    </w:lvl>
+    <w:lvl w:ilvl="6" w:tplc="04090001" w:tentative="1">
+      <w:start w:val="1"/>
+      <w:numFmt w:val="bullet"/>
+      <w:lvlText w:val=""/>
       <w:lvlJc w:val="left"/>
       <w:pPr>
         <w:ind w:left="5040" w:hanging="360"/>
       </w:pPr>
-    </w:lvl>
-    <w:lvl w:ilvl="7" w:tplc="04090019" w:tentative="1">
-      <w:start w:val="1"/>
-      <w:numFmt w:val="lowerLetter"/>
-      <w:lvlText w:val="%8."/>
+      <w:rPr>
+        <w:rFonts w:ascii="Symbol" w:hAnsi="Symbol" w:hint="default"/>
+      </w:rPr>
+    </w:lvl>
+    <w:lvl w:ilvl="7" w:tplc="04090003" w:tentative="1">
+      <w:start w:val="1"/>
+      <w:numFmt w:val="bullet"/>
+      <w:lvlText w:val="o"/>
       <w:lvlJc w:val="left"/>
       <w:pPr>
         <w:ind w:left="5760" w:hanging="360"/>
       </w:pPr>
-    </w:lvl>
-    <w:lvl w:ilvl="8" w:tplc="0409001B" w:tentative="1">
-      <w:start w:val="1"/>
-      <w:numFmt w:val="lowerRoman"/>
-      <w:lvlText w:val="%9."/>
-      <w:lvlJc w:val="right"/>
-      <w:pPr>
-        <w:ind w:left="6480" w:hanging="180"/>
-      </w:pPr>
+      <w:rPr>
+        <w:rFonts w:ascii="Courier New" w:hAnsi="Courier New" w:cs="Courier New" w:hint="default"/>
+      </w:rPr>
+    </w:lvl>
+    <w:lvl w:ilvl="8" w:tplc="04090005" w:tentative="1">
+      <w:start w:val="1"/>
+      <w:numFmt w:val="bullet"/>
+      <w:lvlText w:val=""/>
+      <w:lvlJc w:val="left"/>
+      <w:pPr>
+        <w:ind w:left="6480" w:hanging="360"/>
+      </w:pPr>
+      <w:rPr>
+        <w:rFonts w:ascii="Wingdings" w:hAnsi="Wingdings" w:hint="default"/>
+      </w:rPr>
     </w:lvl>
   </w:abstractNum>
-  <w:abstractNum w:abstractNumId="28" w15:restartNumberingAfterBreak="0">
+  <w:abstractNum w:abstractNumId="31" w15:restartNumberingAfterBreak="0">
     <w:nsid w:val="2973689B"/>
     <w:multiLevelType w:val="hybridMultilevel"/>
     <w:tmpl w:val="85B63DB8"/>
@@ -15012,7 +16643,120 @@
       </w:rPr>
     </w:lvl>
   </w:abstractNum>
-  <w:abstractNum w:abstractNumId="29" w15:restartNumberingAfterBreak="0">
+  <w:abstractNum w:abstractNumId="32" w15:restartNumberingAfterBreak="0">
+    <w:nsid w:val="2A8D2211"/>
+    <w:multiLevelType w:val="hybridMultilevel"/>
+    <w:tmpl w:val="2ABA9D9E"/>
+    <w:lvl w:ilvl="0" w:tplc="04090001">
+      <w:start w:val="1"/>
+      <w:numFmt w:val="bullet"/>
+      <w:lvlText w:val=""/>
+      <w:lvlJc w:val="left"/>
+      <w:pPr>
+        <w:ind w:left="720" w:hanging="360"/>
+      </w:pPr>
+      <w:rPr>
+        <w:rFonts w:ascii="Symbol" w:hAnsi="Symbol" w:hint="default"/>
+      </w:rPr>
+    </w:lvl>
+    <w:lvl w:ilvl="1" w:tplc="04090003" w:tentative="1">
+      <w:start w:val="1"/>
+      <w:numFmt w:val="bullet"/>
+      <w:lvlText w:val="o"/>
+      <w:lvlJc w:val="left"/>
+      <w:pPr>
+        <w:ind w:left="1440" w:hanging="360"/>
+      </w:pPr>
+      <w:rPr>
+        <w:rFonts w:ascii="Courier New" w:hAnsi="Courier New" w:cs="Courier New" w:hint="default"/>
+      </w:rPr>
+    </w:lvl>
+    <w:lvl w:ilvl="2" w:tplc="04090005" w:tentative="1">
+      <w:start w:val="1"/>
+      <w:numFmt w:val="bullet"/>
+      <w:lvlText w:val=""/>
+      <w:lvlJc w:val="left"/>
+      <w:pPr>
+        <w:ind w:left="2160" w:hanging="360"/>
+      </w:pPr>
+      <w:rPr>
+        <w:rFonts w:ascii="Wingdings" w:hAnsi="Wingdings" w:hint="default"/>
+      </w:rPr>
+    </w:lvl>
+    <w:lvl w:ilvl="3" w:tplc="04090001" w:tentative="1">
+      <w:start w:val="1"/>
+      <w:numFmt w:val="bullet"/>
+      <w:lvlText w:val=""/>
+      <w:lvlJc w:val="left"/>
+      <w:pPr>
+        <w:ind w:left="2880" w:hanging="360"/>
+      </w:pPr>
+      <w:rPr>
+        <w:rFonts w:ascii="Symbol" w:hAnsi="Symbol" w:hint="default"/>
+      </w:rPr>
+    </w:lvl>
+    <w:lvl w:ilvl="4" w:tplc="04090003" w:tentative="1">
+      <w:start w:val="1"/>
+      <w:numFmt w:val="bullet"/>
+      <w:lvlText w:val="o"/>
+      <w:lvlJc w:val="left"/>
+      <w:pPr>
+        <w:ind w:left="3600" w:hanging="360"/>
+      </w:pPr>
+      <w:rPr>
+        <w:rFonts w:ascii="Courier New" w:hAnsi="Courier New" w:cs="Courier New" w:hint="default"/>
+      </w:rPr>
+    </w:lvl>
+    <w:lvl w:ilvl="5" w:tplc="04090005" w:tentative="1">
+      <w:start w:val="1"/>
+      <w:numFmt w:val="bullet"/>
+      <w:lvlText w:val=""/>
+      <w:lvlJc w:val="left"/>
+      <w:pPr>
+        <w:ind w:left="4320" w:hanging="360"/>
+      </w:pPr>
+      <w:rPr>
+        <w:rFonts w:ascii="Wingdings" w:hAnsi="Wingdings" w:hint="default"/>
+      </w:rPr>
+    </w:lvl>
+    <w:lvl w:ilvl="6" w:tplc="04090001" w:tentative="1">
+      <w:start w:val="1"/>
+      <w:numFmt w:val="bullet"/>
+      <w:lvlText w:val=""/>
+      <w:lvlJc w:val="left"/>
+      <w:pPr>
+        <w:ind w:left="5040" w:hanging="360"/>
+      </w:pPr>
+      <w:rPr>
+        <w:rFonts w:ascii="Symbol" w:hAnsi="Symbol" w:hint="default"/>
+      </w:rPr>
+    </w:lvl>
+    <w:lvl w:ilvl="7" w:tplc="04090003" w:tentative="1">
+      <w:start w:val="1"/>
+      <w:numFmt w:val="bullet"/>
+      <w:lvlText w:val="o"/>
+      <w:lvlJc w:val="left"/>
+      <w:pPr>
+        <w:ind w:left="5760" w:hanging="360"/>
+      </w:pPr>
+      <w:rPr>
+        <w:rFonts w:ascii="Courier New" w:hAnsi="Courier New" w:cs="Courier New" w:hint="default"/>
+      </w:rPr>
+    </w:lvl>
+    <w:lvl w:ilvl="8" w:tplc="04090005" w:tentative="1">
+      <w:start w:val="1"/>
+      <w:numFmt w:val="bullet"/>
+      <w:lvlText w:val=""/>
+      <w:lvlJc w:val="left"/>
+      <w:pPr>
+        <w:ind w:left="6480" w:hanging="360"/>
+      </w:pPr>
+      <w:rPr>
+        <w:rFonts w:ascii="Wingdings" w:hAnsi="Wingdings" w:hint="default"/>
+      </w:rPr>
+    </w:lvl>
+  </w:abstractNum>
+  <w:abstractNum w:abstractNumId="33" w15:restartNumberingAfterBreak="0">
     <w:nsid w:val="2B6921F4"/>
     <w:multiLevelType w:val="hybridMultilevel"/>
     <w:tmpl w:val="62FCF4FE"/>
@@ -15101,7 +16845,96 @@
       </w:pPr>
     </w:lvl>
   </w:abstractNum>
-  <w:abstractNum w:abstractNumId="30" w15:restartNumberingAfterBreak="0">
+  <w:abstractNum w:abstractNumId="34" w15:restartNumberingAfterBreak="0">
+    <w:nsid w:val="2E193A65"/>
+    <w:multiLevelType w:val="hybridMultilevel"/>
+    <w:tmpl w:val="0A023C02"/>
+    <w:lvl w:ilvl="0" w:tplc="0409000F">
+      <w:start w:val="1"/>
+      <w:numFmt w:val="decimal"/>
+      <w:lvlText w:val="%1."/>
+      <w:lvlJc w:val="left"/>
+      <w:pPr>
+        <w:ind w:left="720" w:hanging="360"/>
+      </w:pPr>
+      <w:rPr>
+        <w:rFonts w:hint="default"/>
+      </w:rPr>
+    </w:lvl>
+    <w:lvl w:ilvl="1" w:tplc="04090019" w:tentative="1">
+      <w:start w:val="1"/>
+      <w:numFmt w:val="lowerLetter"/>
+      <w:lvlText w:val="%2."/>
+      <w:lvlJc w:val="left"/>
+      <w:pPr>
+        <w:ind w:left="1440" w:hanging="360"/>
+      </w:pPr>
+    </w:lvl>
+    <w:lvl w:ilvl="2" w:tplc="0409001B" w:tentative="1">
+      <w:start w:val="1"/>
+      <w:numFmt w:val="lowerRoman"/>
+      <w:lvlText w:val="%3."/>
+      <w:lvlJc w:val="right"/>
+      <w:pPr>
+        <w:ind w:left="2160" w:hanging="180"/>
+      </w:pPr>
+    </w:lvl>
+    <w:lvl w:ilvl="3" w:tplc="0409000F" w:tentative="1">
+      <w:start w:val="1"/>
+      <w:numFmt w:val="decimal"/>
+      <w:lvlText w:val="%4."/>
+      <w:lvlJc w:val="left"/>
+      <w:pPr>
+        <w:ind w:left="2880" w:hanging="360"/>
+      </w:pPr>
+    </w:lvl>
+    <w:lvl w:ilvl="4" w:tplc="04090019" w:tentative="1">
+      <w:start w:val="1"/>
+      <w:numFmt w:val="lowerLetter"/>
+      <w:lvlText w:val="%5."/>
+      <w:lvlJc w:val="left"/>
+      <w:pPr>
+        <w:ind w:left="3600" w:hanging="360"/>
+      </w:pPr>
+    </w:lvl>
+    <w:lvl w:ilvl="5" w:tplc="0409001B" w:tentative="1">
+      <w:start w:val="1"/>
+      <w:numFmt w:val="lowerRoman"/>
+      <w:lvlText w:val="%6."/>
+      <w:lvlJc w:val="right"/>
+      <w:pPr>
+        <w:ind w:left="4320" w:hanging="180"/>
+      </w:pPr>
+    </w:lvl>
+    <w:lvl w:ilvl="6" w:tplc="0409000F" w:tentative="1">
+      <w:start w:val="1"/>
+      <w:numFmt w:val="decimal"/>
+      <w:lvlText w:val="%7."/>
+      <w:lvlJc w:val="left"/>
+      <w:pPr>
+        <w:ind w:left="5040" w:hanging="360"/>
+      </w:pPr>
+    </w:lvl>
+    <w:lvl w:ilvl="7" w:tplc="04090019" w:tentative="1">
+      <w:start w:val="1"/>
+      <w:numFmt w:val="lowerLetter"/>
+      <w:lvlText w:val="%8."/>
+      <w:lvlJc w:val="left"/>
+      <w:pPr>
+        <w:ind w:left="5760" w:hanging="360"/>
+      </w:pPr>
+    </w:lvl>
+    <w:lvl w:ilvl="8" w:tplc="0409001B" w:tentative="1">
+      <w:start w:val="1"/>
+      <w:numFmt w:val="lowerRoman"/>
+      <w:lvlText w:val="%9."/>
+      <w:lvlJc w:val="right"/>
+      <w:pPr>
+        <w:ind w:left="6480" w:hanging="180"/>
+      </w:pPr>
+    </w:lvl>
+  </w:abstractNum>
+  <w:abstractNum w:abstractNumId="35" w15:restartNumberingAfterBreak="0">
     <w:nsid w:val="31024CA4"/>
     <w:multiLevelType w:val="hybridMultilevel"/>
     <w:tmpl w:val="00D2E7DC"/>
@@ -15190,7 +17023,7 @@
       </w:pPr>
     </w:lvl>
   </w:abstractNum>
-  <w:abstractNum w:abstractNumId="31" w15:restartNumberingAfterBreak="0">
+  <w:abstractNum w:abstractNumId="36" w15:restartNumberingAfterBreak="0">
     <w:nsid w:val="3C0B2CA5"/>
     <w:multiLevelType w:val="hybridMultilevel"/>
     <w:tmpl w:val="E304D276"/>
@@ -15303,7 +17136,7 @@
       </w:rPr>
     </w:lvl>
   </w:abstractNum>
-  <w:abstractNum w:abstractNumId="32" w15:restartNumberingAfterBreak="0">
+  <w:abstractNum w:abstractNumId="37" w15:restartNumberingAfterBreak="0">
     <w:nsid w:val="3CDD277D"/>
     <w:multiLevelType w:val="hybridMultilevel"/>
     <w:tmpl w:val="2A58DD70"/>
@@ -15392,7 +17225,7 @@
       </w:pPr>
     </w:lvl>
   </w:abstractNum>
-  <w:abstractNum w:abstractNumId="33" w15:restartNumberingAfterBreak="0">
+  <w:abstractNum w:abstractNumId="38" w15:restartNumberingAfterBreak="0">
     <w:nsid w:val="3D034CA3"/>
     <w:multiLevelType w:val="hybridMultilevel"/>
     <w:tmpl w:val="A4086894"/>
@@ -15505,7 +17338,7 @@
       </w:rPr>
     </w:lvl>
   </w:abstractNum>
-  <w:abstractNum w:abstractNumId="34" w15:restartNumberingAfterBreak="0">
+  <w:abstractNum w:abstractNumId="39" w15:restartNumberingAfterBreak="0">
     <w:nsid w:val="3D524233"/>
     <w:multiLevelType w:val="hybridMultilevel"/>
     <w:tmpl w:val="B42C9E2C"/>
@@ -15618,7 +17451,7 @@
       </w:rPr>
     </w:lvl>
   </w:abstractNum>
-  <w:abstractNum w:abstractNumId="35" w15:restartNumberingAfterBreak="0">
+  <w:abstractNum w:abstractNumId="40" w15:restartNumberingAfterBreak="0">
     <w:nsid w:val="3E1F7840"/>
     <w:multiLevelType w:val="hybridMultilevel"/>
     <w:tmpl w:val="EA264EBA"/>
@@ -15731,7 +17564,7 @@
       </w:rPr>
     </w:lvl>
   </w:abstractNum>
-  <w:abstractNum w:abstractNumId="36" w15:restartNumberingAfterBreak="0">
+  <w:abstractNum w:abstractNumId="41" w15:restartNumberingAfterBreak="0">
     <w:nsid w:val="3E673F51"/>
     <w:multiLevelType w:val="hybridMultilevel"/>
     <w:tmpl w:val="6BCA9A56"/>
@@ -15844,7 +17677,7 @@
       </w:rPr>
     </w:lvl>
   </w:abstractNum>
-  <w:abstractNum w:abstractNumId="37" w15:restartNumberingAfterBreak="0">
+  <w:abstractNum w:abstractNumId="42" w15:restartNumberingAfterBreak="0">
     <w:nsid w:val="3F124708"/>
     <w:multiLevelType w:val="hybridMultilevel"/>
     <w:tmpl w:val="BE80D74E"/>
@@ -15933,7 +17766,7 @@
       </w:pPr>
     </w:lvl>
   </w:abstractNum>
-  <w:abstractNum w:abstractNumId="38" w15:restartNumberingAfterBreak="0">
+  <w:abstractNum w:abstractNumId="43" w15:restartNumberingAfterBreak="0">
     <w:nsid w:val="41C85D73"/>
     <w:multiLevelType w:val="hybridMultilevel"/>
     <w:tmpl w:val="9B02324C"/>
@@ -16046,7 +17879,120 @@
       </w:rPr>
     </w:lvl>
   </w:abstractNum>
-  <w:abstractNum w:abstractNumId="39" w15:restartNumberingAfterBreak="0">
+  <w:abstractNum w:abstractNumId="44" w15:restartNumberingAfterBreak="0">
+    <w:nsid w:val="44652B7F"/>
+    <w:multiLevelType w:val="hybridMultilevel"/>
+    <w:tmpl w:val="C804EAA8"/>
+    <w:lvl w:ilvl="0" w:tplc="04090001">
+      <w:start w:val="1"/>
+      <w:numFmt w:val="bullet"/>
+      <w:lvlText w:val=""/>
+      <w:lvlJc w:val="left"/>
+      <w:pPr>
+        <w:ind w:left="720" w:hanging="360"/>
+      </w:pPr>
+      <w:rPr>
+        <w:rFonts w:ascii="Symbol" w:hAnsi="Symbol" w:hint="default"/>
+      </w:rPr>
+    </w:lvl>
+    <w:lvl w:ilvl="1" w:tplc="04090003" w:tentative="1">
+      <w:start w:val="1"/>
+      <w:numFmt w:val="bullet"/>
+      <w:lvlText w:val="o"/>
+      <w:lvlJc w:val="left"/>
+      <w:pPr>
+        <w:ind w:left="1440" w:hanging="360"/>
+      </w:pPr>
+      <w:rPr>
+        <w:rFonts w:ascii="Courier New" w:hAnsi="Courier New" w:cs="Courier New" w:hint="default"/>
+      </w:rPr>
+    </w:lvl>
+    <w:lvl w:ilvl="2" w:tplc="04090005" w:tentative="1">
+      <w:start w:val="1"/>
+      <w:numFmt w:val="bullet"/>
+      <w:lvlText w:val=""/>
+      <w:lvlJc w:val="left"/>
+      <w:pPr>
+        <w:ind w:left="2160" w:hanging="360"/>
+      </w:pPr>
+      <w:rPr>
+        <w:rFonts w:ascii="Wingdings" w:hAnsi="Wingdings" w:hint="default"/>
+      </w:rPr>
+    </w:lvl>
+    <w:lvl w:ilvl="3" w:tplc="04090001" w:tentative="1">
+      <w:start w:val="1"/>
+      <w:numFmt w:val="bullet"/>
+      <w:lvlText w:val=""/>
+      <w:lvlJc w:val="left"/>
+      <w:pPr>
+        <w:ind w:left="2880" w:hanging="360"/>
+      </w:pPr>
+      <w:rPr>
+        <w:rFonts w:ascii="Symbol" w:hAnsi="Symbol" w:hint="default"/>
+      </w:rPr>
+    </w:lvl>
+    <w:lvl w:ilvl="4" w:tplc="04090003" w:tentative="1">
+      <w:start w:val="1"/>
+      <w:numFmt w:val="bullet"/>
+      <w:lvlText w:val="o"/>
+      <w:lvlJc w:val="left"/>
+      <w:pPr>
+        <w:ind w:left="3600" w:hanging="360"/>
+      </w:pPr>
+      <w:rPr>
+        <w:rFonts w:ascii="Courier New" w:hAnsi="Courier New" w:cs="Courier New" w:hint="default"/>
+      </w:rPr>
+    </w:lvl>
+    <w:lvl w:ilvl="5" w:tplc="04090005" w:tentative="1">
+      <w:start w:val="1"/>
+      <w:numFmt w:val="bullet"/>
+      <w:lvlText w:val=""/>
+      <w:lvlJc w:val="left"/>
+      <w:pPr>
+        <w:ind w:left="4320" w:hanging="360"/>
+      </w:pPr>
+      <w:rPr>
+        <w:rFonts w:ascii="Wingdings" w:hAnsi="Wingdings" w:hint="default"/>
+      </w:rPr>
+    </w:lvl>
+    <w:lvl w:ilvl="6" w:tplc="04090001" w:tentative="1">
+      <w:start w:val="1"/>
+      <w:numFmt w:val="bullet"/>
+      <w:lvlText w:val=""/>
+      <w:lvlJc w:val="left"/>
+      <w:pPr>
+        <w:ind w:left="5040" w:hanging="360"/>
+      </w:pPr>
+      <w:rPr>
+        <w:rFonts w:ascii="Symbol" w:hAnsi="Symbol" w:hint="default"/>
+      </w:rPr>
+    </w:lvl>
+    <w:lvl w:ilvl="7" w:tplc="04090003" w:tentative="1">
+      <w:start w:val="1"/>
+      <w:numFmt w:val="bullet"/>
+      <w:lvlText w:val="o"/>
+      <w:lvlJc w:val="left"/>
+      <w:pPr>
+        <w:ind w:left="5760" w:hanging="360"/>
+      </w:pPr>
+      <w:rPr>
+        <w:rFonts w:ascii="Courier New" w:hAnsi="Courier New" w:cs="Courier New" w:hint="default"/>
+      </w:rPr>
+    </w:lvl>
+    <w:lvl w:ilvl="8" w:tplc="04090005" w:tentative="1">
+      <w:start w:val="1"/>
+      <w:numFmt w:val="bullet"/>
+      <w:lvlText w:val=""/>
+      <w:lvlJc w:val="left"/>
+      <w:pPr>
+        <w:ind w:left="6480" w:hanging="360"/>
+      </w:pPr>
+      <w:rPr>
+        <w:rFonts w:ascii="Wingdings" w:hAnsi="Wingdings" w:hint="default"/>
+      </w:rPr>
+    </w:lvl>
+  </w:abstractNum>
+  <w:abstractNum w:abstractNumId="45" w15:restartNumberingAfterBreak="0">
     <w:nsid w:val="45004209"/>
     <w:multiLevelType w:val="hybridMultilevel"/>
     <w:tmpl w:val="B262D526"/>
@@ -16135,7 +18081,7 @@
       </w:pPr>
     </w:lvl>
   </w:abstractNum>
-  <w:abstractNum w:abstractNumId="40" w15:restartNumberingAfterBreak="0">
+  <w:abstractNum w:abstractNumId="46" w15:restartNumberingAfterBreak="0">
     <w:nsid w:val="453B28A2"/>
     <w:multiLevelType w:val="hybridMultilevel"/>
     <w:tmpl w:val="0822641C"/>
@@ -16248,7 +18194,7 @@
       </w:rPr>
     </w:lvl>
   </w:abstractNum>
-  <w:abstractNum w:abstractNumId="41" w15:restartNumberingAfterBreak="0">
+  <w:abstractNum w:abstractNumId="47" w15:restartNumberingAfterBreak="0">
     <w:nsid w:val="47554C17"/>
     <w:multiLevelType w:val="hybridMultilevel"/>
     <w:tmpl w:val="358A4206"/>
@@ -16337,7 +18283,7 @@
       </w:pPr>
     </w:lvl>
   </w:abstractNum>
-  <w:abstractNum w:abstractNumId="42" w15:restartNumberingAfterBreak="0">
+  <w:abstractNum w:abstractNumId="48" w15:restartNumberingAfterBreak="0">
     <w:nsid w:val="48D43453"/>
     <w:multiLevelType w:val="hybridMultilevel"/>
     <w:tmpl w:val="12CA24C0"/>
@@ -16450,7 +18396,7 @@
       </w:rPr>
     </w:lvl>
   </w:abstractNum>
-  <w:abstractNum w:abstractNumId="43" w15:restartNumberingAfterBreak="0">
+  <w:abstractNum w:abstractNumId="49" w15:restartNumberingAfterBreak="0">
     <w:nsid w:val="4A265EF3"/>
     <w:multiLevelType w:val="hybridMultilevel"/>
     <w:tmpl w:val="B8BEECEC"/>
@@ -16563,7 +18509,7 @@
       </w:rPr>
     </w:lvl>
   </w:abstractNum>
-  <w:abstractNum w:abstractNumId="44" w15:restartNumberingAfterBreak="0">
+  <w:abstractNum w:abstractNumId="50" w15:restartNumberingAfterBreak="0">
     <w:nsid w:val="4E0F5749"/>
     <w:multiLevelType w:val="hybridMultilevel"/>
     <w:tmpl w:val="99E43BA6"/>
@@ -16652,7 +18598,7 @@
       </w:pPr>
     </w:lvl>
   </w:abstractNum>
-  <w:abstractNum w:abstractNumId="45" w15:restartNumberingAfterBreak="0">
+  <w:abstractNum w:abstractNumId="51" w15:restartNumberingAfterBreak="0">
     <w:nsid w:val="4ED45520"/>
     <w:multiLevelType w:val="hybridMultilevel"/>
     <w:tmpl w:val="E2BA9F6A"/>
@@ -16765,7 +18711,7 @@
       </w:rPr>
     </w:lvl>
   </w:abstractNum>
-  <w:abstractNum w:abstractNumId="46" w15:restartNumberingAfterBreak="0">
+  <w:abstractNum w:abstractNumId="52" w15:restartNumberingAfterBreak="0">
     <w:nsid w:val="4F3B50AB"/>
     <w:multiLevelType w:val="hybridMultilevel"/>
     <w:tmpl w:val="DA60275C"/>
@@ -16878,7 +18824,7 @@
       </w:rPr>
     </w:lvl>
   </w:abstractNum>
-  <w:abstractNum w:abstractNumId="47" w15:restartNumberingAfterBreak="0">
+  <w:abstractNum w:abstractNumId="53" w15:restartNumberingAfterBreak="0">
     <w:nsid w:val="52A558DB"/>
     <w:multiLevelType w:val="hybridMultilevel"/>
     <w:tmpl w:val="6846B646"/>
@@ -16991,7 +18937,120 @@
       </w:rPr>
     </w:lvl>
   </w:abstractNum>
-  <w:abstractNum w:abstractNumId="48" w15:restartNumberingAfterBreak="0">
+  <w:abstractNum w:abstractNumId="54" w15:restartNumberingAfterBreak="0">
+    <w:nsid w:val="52B93C3E"/>
+    <w:multiLevelType w:val="hybridMultilevel"/>
+    <w:tmpl w:val="9482D62A"/>
+    <w:lvl w:ilvl="0" w:tplc="04090001">
+      <w:start w:val="1"/>
+      <w:numFmt w:val="bullet"/>
+      <w:lvlText w:val=""/>
+      <w:lvlJc w:val="left"/>
+      <w:pPr>
+        <w:ind w:left="720" w:hanging="360"/>
+      </w:pPr>
+      <w:rPr>
+        <w:rFonts w:ascii="Symbol" w:hAnsi="Symbol" w:hint="default"/>
+      </w:rPr>
+    </w:lvl>
+    <w:lvl w:ilvl="1" w:tplc="04090003" w:tentative="1">
+      <w:start w:val="1"/>
+      <w:numFmt w:val="bullet"/>
+      <w:lvlText w:val="o"/>
+      <w:lvlJc w:val="left"/>
+      <w:pPr>
+        <w:ind w:left="1440" w:hanging="360"/>
+      </w:pPr>
+      <w:rPr>
+        <w:rFonts w:ascii="Courier New" w:hAnsi="Courier New" w:cs="Courier New" w:hint="default"/>
+      </w:rPr>
+    </w:lvl>
+    <w:lvl w:ilvl="2" w:tplc="04090005" w:tentative="1">
+      <w:start w:val="1"/>
+      <w:numFmt w:val="bullet"/>
+      <w:lvlText w:val=""/>
+      <w:lvlJc w:val="left"/>
+      <w:pPr>
+        <w:ind w:left="2160" w:hanging="360"/>
+      </w:pPr>
+      <w:rPr>
+        <w:rFonts w:ascii="Wingdings" w:hAnsi="Wingdings" w:hint="default"/>
+      </w:rPr>
+    </w:lvl>
+    <w:lvl w:ilvl="3" w:tplc="04090001" w:tentative="1">
+      <w:start w:val="1"/>
+      <w:numFmt w:val="bullet"/>
+      <w:lvlText w:val=""/>
+      <w:lvlJc w:val="left"/>
+      <w:pPr>
+        <w:ind w:left="2880" w:hanging="360"/>
+      </w:pPr>
+      <w:rPr>
+        <w:rFonts w:ascii="Symbol" w:hAnsi="Symbol" w:hint="default"/>
+      </w:rPr>
+    </w:lvl>
+    <w:lvl w:ilvl="4" w:tplc="04090003" w:tentative="1">
+      <w:start w:val="1"/>
+      <w:numFmt w:val="bullet"/>
+      <w:lvlText w:val="o"/>
+      <w:lvlJc w:val="left"/>
+      <w:pPr>
+        <w:ind w:left="3600" w:hanging="360"/>
+      </w:pPr>
+      <w:rPr>
+        <w:rFonts w:ascii="Courier New" w:hAnsi="Courier New" w:cs="Courier New" w:hint="default"/>
+      </w:rPr>
+    </w:lvl>
+    <w:lvl w:ilvl="5" w:tplc="04090005" w:tentative="1">
+      <w:start w:val="1"/>
+      <w:numFmt w:val="bullet"/>
+      <w:lvlText w:val=""/>
+      <w:lvlJc w:val="left"/>
+      <w:pPr>
+        <w:ind w:left="4320" w:hanging="360"/>
+      </w:pPr>
+      <w:rPr>
+        <w:rFonts w:ascii="Wingdings" w:hAnsi="Wingdings" w:hint="default"/>
+      </w:rPr>
+    </w:lvl>
+    <w:lvl w:ilvl="6" w:tplc="04090001" w:tentative="1">
+      <w:start w:val="1"/>
+      <w:numFmt w:val="bullet"/>
+      <w:lvlText w:val=""/>
+      <w:lvlJc w:val="left"/>
+      <w:pPr>
+        <w:ind w:left="5040" w:hanging="360"/>
+      </w:pPr>
+      <w:rPr>
+        <w:rFonts w:ascii="Symbol" w:hAnsi="Symbol" w:hint="default"/>
+      </w:rPr>
+    </w:lvl>
+    <w:lvl w:ilvl="7" w:tplc="04090003" w:tentative="1">
+      <w:start w:val="1"/>
+      <w:numFmt w:val="bullet"/>
+      <w:lvlText w:val="o"/>
+      <w:lvlJc w:val="left"/>
+      <w:pPr>
+        <w:ind w:left="5760" w:hanging="360"/>
+      </w:pPr>
+      <w:rPr>
+        <w:rFonts w:ascii="Courier New" w:hAnsi="Courier New" w:cs="Courier New" w:hint="default"/>
+      </w:rPr>
+    </w:lvl>
+    <w:lvl w:ilvl="8" w:tplc="04090005" w:tentative="1">
+      <w:start w:val="1"/>
+      <w:numFmt w:val="bullet"/>
+      <w:lvlText w:val=""/>
+      <w:lvlJc w:val="left"/>
+      <w:pPr>
+        <w:ind w:left="6480" w:hanging="360"/>
+      </w:pPr>
+      <w:rPr>
+        <w:rFonts w:ascii="Wingdings" w:hAnsi="Wingdings" w:hint="default"/>
+      </w:rPr>
+    </w:lvl>
+  </w:abstractNum>
+  <w:abstractNum w:abstractNumId="55" w15:restartNumberingAfterBreak="0">
     <w:nsid w:val="52CE6F94"/>
     <w:multiLevelType w:val="hybridMultilevel"/>
     <w:tmpl w:val="7AA47A3E"/>
@@ -17104,7 +19163,7 @@
       </w:rPr>
     </w:lvl>
   </w:abstractNum>
-  <w:abstractNum w:abstractNumId="49" w15:restartNumberingAfterBreak="0">
+  <w:abstractNum w:abstractNumId="56" w15:restartNumberingAfterBreak="0">
     <w:nsid w:val="5490614B"/>
     <w:multiLevelType w:val="hybridMultilevel"/>
     <w:tmpl w:val="7768329A"/>
@@ -17193,7 +19252,7 @@
       </w:pPr>
     </w:lvl>
   </w:abstractNum>
-  <w:abstractNum w:abstractNumId="50" w15:restartNumberingAfterBreak="0">
+  <w:abstractNum w:abstractNumId="57" w15:restartNumberingAfterBreak="0">
     <w:nsid w:val="54B15790"/>
     <w:multiLevelType w:val="hybridMultilevel"/>
     <w:tmpl w:val="F9DCFAC8"/>
@@ -17306,7 +19365,7 @@
       </w:rPr>
     </w:lvl>
   </w:abstractNum>
-  <w:abstractNum w:abstractNumId="51" w15:restartNumberingAfterBreak="0">
+  <w:abstractNum w:abstractNumId="58" w15:restartNumberingAfterBreak="0">
     <w:nsid w:val="55381DC1"/>
     <w:multiLevelType w:val="hybridMultilevel"/>
     <w:tmpl w:val="6BD4387A"/>
@@ -17419,7 +19478,7 @@
       </w:rPr>
     </w:lvl>
   </w:abstractNum>
-  <w:abstractNum w:abstractNumId="52" w15:restartNumberingAfterBreak="0">
+  <w:abstractNum w:abstractNumId="59" w15:restartNumberingAfterBreak="0">
     <w:nsid w:val="569D0D0C"/>
     <w:multiLevelType w:val="hybridMultilevel"/>
     <w:tmpl w:val="591ACF52"/>
@@ -17532,7 +19591,7 @@
       </w:rPr>
     </w:lvl>
   </w:abstractNum>
-  <w:abstractNum w:abstractNumId="53" w15:restartNumberingAfterBreak="0">
+  <w:abstractNum w:abstractNumId="60" w15:restartNumberingAfterBreak="0">
     <w:nsid w:val="572615EE"/>
     <w:multiLevelType w:val="hybridMultilevel"/>
     <w:tmpl w:val="E3D28426"/>
@@ -17645,7 +19704,7 @@
       </w:rPr>
     </w:lvl>
   </w:abstractNum>
-  <w:abstractNum w:abstractNumId="54" w15:restartNumberingAfterBreak="0">
+  <w:abstractNum w:abstractNumId="61" w15:restartNumberingAfterBreak="0">
     <w:nsid w:val="57EB0864"/>
     <w:multiLevelType w:val="hybridMultilevel"/>
     <w:tmpl w:val="2F369A58"/>
@@ -17758,7 +19817,96 @@
       </w:rPr>
     </w:lvl>
   </w:abstractNum>
-  <w:abstractNum w:abstractNumId="55" w15:restartNumberingAfterBreak="0">
+  <w:abstractNum w:abstractNumId="62" w15:restartNumberingAfterBreak="0">
+    <w:nsid w:val="5A9265B5"/>
+    <w:multiLevelType w:val="hybridMultilevel"/>
+    <w:tmpl w:val="25209832"/>
+    <w:lvl w:ilvl="0" w:tplc="0409000F">
+      <w:start w:val="1"/>
+      <w:numFmt w:val="decimal"/>
+      <w:lvlText w:val="%1."/>
+      <w:lvlJc w:val="left"/>
+      <w:pPr>
+        <w:ind w:left="720" w:hanging="360"/>
+      </w:pPr>
+      <w:rPr>
+        <w:rFonts w:hint="default"/>
+      </w:rPr>
+    </w:lvl>
+    <w:lvl w:ilvl="1" w:tplc="04090019">
+      <w:start w:val="1"/>
+      <w:numFmt w:val="lowerLetter"/>
+      <w:lvlText w:val="%2."/>
+      <w:lvlJc w:val="left"/>
+      <w:pPr>
+        <w:ind w:left="1440" w:hanging="360"/>
+      </w:pPr>
+    </w:lvl>
+    <w:lvl w:ilvl="2" w:tplc="0409001B" w:tentative="1">
+      <w:start w:val="1"/>
+      <w:numFmt w:val="lowerRoman"/>
+      <w:lvlText w:val="%3."/>
+      <w:lvlJc w:val="right"/>
+      <w:pPr>
+        <w:ind w:left="2160" w:hanging="180"/>
+      </w:pPr>
+    </w:lvl>
+    <w:lvl w:ilvl="3" w:tplc="0409000F" w:tentative="1">
+      <w:start w:val="1"/>
+      <w:numFmt w:val="decimal"/>
+      <w:lvlText w:val="%4."/>
+      <w:lvlJc w:val="left"/>
+      <w:pPr>
+        <w:ind w:left="2880" w:hanging="360"/>
+      </w:pPr>
+    </w:lvl>
+    <w:lvl w:ilvl="4" w:tplc="04090019" w:tentative="1">
+      <w:start w:val="1"/>
+      <w:numFmt w:val="lowerLetter"/>
+      <w:lvlText w:val="%5."/>
+      <w:lvlJc w:val="left"/>
+      <w:pPr>
+        <w:ind w:left="3600" w:hanging="360"/>
+      </w:pPr>
+    </w:lvl>
+    <w:lvl w:ilvl="5" w:tplc="0409001B" w:tentative="1">
+      <w:start w:val="1"/>
+      <w:numFmt w:val="lowerRoman"/>
+      <w:lvlText w:val="%6."/>
+      <w:lvlJc w:val="right"/>
+      <w:pPr>
+        <w:ind w:left="4320" w:hanging="180"/>
+      </w:pPr>
+    </w:lvl>
+    <w:lvl w:ilvl="6" w:tplc="0409000F" w:tentative="1">
+      <w:start w:val="1"/>
+      <w:numFmt w:val="decimal"/>
+      <w:lvlText w:val="%7."/>
+      <w:lvlJc w:val="left"/>
+      <w:pPr>
+        <w:ind w:left="5040" w:hanging="360"/>
+      </w:pPr>
+    </w:lvl>
+    <w:lvl w:ilvl="7" w:tplc="04090019" w:tentative="1">
+      <w:start w:val="1"/>
+      <w:numFmt w:val="lowerLetter"/>
+      <w:lvlText w:val="%8."/>
+      <w:lvlJc w:val="left"/>
+      <w:pPr>
+        <w:ind w:left="5760" w:hanging="360"/>
+      </w:pPr>
+    </w:lvl>
+    <w:lvl w:ilvl="8" w:tplc="0409001B" w:tentative="1">
+      <w:start w:val="1"/>
+      <w:numFmt w:val="lowerRoman"/>
+      <w:lvlText w:val="%9."/>
+      <w:lvlJc w:val="right"/>
+      <w:pPr>
+        <w:ind w:left="6480" w:hanging="180"/>
+      </w:pPr>
+    </w:lvl>
+  </w:abstractNum>
+  <w:abstractNum w:abstractNumId="63" w15:restartNumberingAfterBreak="0">
     <w:nsid w:val="5B4240B7"/>
     <w:multiLevelType w:val="hybridMultilevel"/>
     <w:tmpl w:val="B726DB68"/>
@@ -17871,7 +20019,7 @@
       </w:rPr>
     </w:lvl>
   </w:abstractNum>
-  <w:abstractNum w:abstractNumId="56" w15:restartNumberingAfterBreak="0">
+  <w:abstractNum w:abstractNumId="64" w15:restartNumberingAfterBreak="0">
     <w:nsid w:val="5D1123B4"/>
     <w:multiLevelType w:val="hybridMultilevel"/>
     <w:tmpl w:val="E752CBB4"/>
@@ -17984,7 +20132,7 @@
       </w:rPr>
     </w:lvl>
   </w:abstractNum>
-  <w:abstractNum w:abstractNumId="57" w15:restartNumberingAfterBreak="0">
+  <w:abstractNum w:abstractNumId="65" w15:restartNumberingAfterBreak="0">
     <w:nsid w:val="5E547F89"/>
     <w:multiLevelType w:val="hybridMultilevel"/>
     <w:tmpl w:val="ABBCD86A"/>
@@ -18073,7 +20221,7 @@
       </w:pPr>
     </w:lvl>
   </w:abstractNum>
-  <w:abstractNum w:abstractNumId="58" w15:restartNumberingAfterBreak="0">
+  <w:abstractNum w:abstractNumId="66" w15:restartNumberingAfterBreak="0">
     <w:nsid w:val="60392428"/>
     <w:multiLevelType w:val="hybridMultilevel"/>
     <w:tmpl w:val="99DAB9F6"/>
@@ -18186,7 +20334,120 @@
       </w:rPr>
     </w:lvl>
   </w:abstractNum>
-  <w:abstractNum w:abstractNumId="59" w15:restartNumberingAfterBreak="0">
+  <w:abstractNum w:abstractNumId="67" w15:restartNumberingAfterBreak="0">
+    <w:nsid w:val="620D5B17"/>
+    <w:multiLevelType w:val="hybridMultilevel"/>
+    <w:tmpl w:val="706EA236"/>
+    <w:lvl w:ilvl="0" w:tplc="04090001">
+      <w:start w:val="1"/>
+      <w:numFmt w:val="bullet"/>
+      <w:lvlText w:val=""/>
+      <w:lvlJc w:val="left"/>
+      <w:pPr>
+        <w:ind w:left="720" w:hanging="360"/>
+      </w:pPr>
+      <w:rPr>
+        <w:rFonts w:ascii="Symbol" w:hAnsi="Symbol" w:hint="default"/>
+      </w:rPr>
+    </w:lvl>
+    <w:lvl w:ilvl="1" w:tplc="04090003" w:tentative="1">
+      <w:start w:val="1"/>
+      <w:numFmt w:val="bullet"/>
+      <w:lvlText w:val="o"/>
+      <w:lvlJc w:val="left"/>
+      <w:pPr>
+        <w:ind w:left="1440" w:hanging="360"/>
+      </w:pPr>
+      <w:rPr>
+        <w:rFonts w:ascii="Courier New" w:hAnsi="Courier New" w:cs="Courier New" w:hint="default"/>
+      </w:rPr>
+    </w:lvl>
+    <w:lvl w:ilvl="2" w:tplc="04090005" w:tentative="1">
+      <w:start w:val="1"/>
+      <w:numFmt w:val="bullet"/>
+      <w:lvlText w:val=""/>
+      <w:lvlJc w:val="left"/>
+      <w:pPr>
+        <w:ind w:left="2160" w:hanging="360"/>
+      </w:pPr>
+      <w:rPr>
+        <w:rFonts w:ascii="Wingdings" w:hAnsi="Wingdings" w:hint="default"/>
+      </w:rPr>
+    </w:lvl>
+    <w:lvl w:ilvl="3" w:tplc="04090001" w:tentative="1">
+      <w:start w:val="1"/>
+      <w:numFmt w:val="bullet"/>
+      <w:lvlText w:val=""/>
+      <w:lvlJc w:val="left"/>
+      <w:pPr>
+        <w:ind w:left="2880" w:hanging="360"/>
+      </w:pPr>
+      <w:rPr>
+        <w:rFonts w:ascii="Symbol" w:hAnsi="Symbol" w:hint="default"/>
+      </w:rPr>
+    </w:lvl>
+    <w:lvl w:ilvl="4" w:tplc="04090003" w:tentative="1">
+      <w:start w:val="1"/>
+      <w:numFmt w:val="bullet"/>
+      <w:lvlText w:val="o"/>
+      <w:lvlJc w:val="left"/>
+      <w:pPr>
+        <w:ind w:left="3600" w:hanging="360"/>
+      </w:pPr>
+      <w:rPr>
+        <w:rFonts w:ascii="Courier New" w:hAnsi="Courier New" w:cs="Courier New" w:hint="default"/>
+      </w:rPr>
+    </w:lvl>
+    <w:lvl w:ilvl="5" w:tplc="04090005" w:tentative="1">
+      <w:start w:val="1"/>
+      <w:numFmt w:val="bullet"/>
+      <w:lvlText w:val=""/>
+      <w:lvlJc w:val="left"/>
+      <w:pPr>
+        <w:ind w:left="4320" w:hanging="360"/>
+      </w:pPr>
+      <w:rPr>
+        <w:rFonts w:ascii="Wingdings" w:hAnsi="Wingdings" w:hint="default"/>
+      </w:rPr>
+    </w:lvl>
+    <w:lvl w:ilvl="6" w:tplc="04090001" w:tentative="1">
+      <w:start w:val="1"/>
+      <w:numFmt w:val="bullet"/>
+      <w:lvlText w:val=""/>
+      <w:lvlJc w:val="left"/>
+      <w:pPr>
+        <w:ind w:left="5040" w:hanging="360"/>
+      </w:pPr>
+      <w:rPr>
+        <w:rFonts w:ascii="Symbol" w:hAnsi="Symbol" w:hint="default"/>
+      </w:rPr>
+    </w:lvl>
+    <w:lvl w:ilvl="7" w:tplc="04090003" w:tentative="1">
+      <w:start w:val="1"/>
+      <w:numFmt w:val="bullet"/>
+      <w:lvlText w:val="o"/>
+      <w:lvlJc w:val="left"/>
+      <w:pPr>
+        <w:ind w:left="5760" w:hanging="360"/>
+      </w:pPr>
+      <w:rPr>
+        <w:rFonts w:ascii="Courier New" w:hAnsi="Courier New" w:cs="Courier New" w:hint="default"/>
+      </w:rPr>
+    </w:lvl>
+    <w:lvl w:ilvl="8" w:tplc="04090005" w:tentative="1">
+      <w:start w:val="1"/>
+      <w:numFmt w:val="bullet"/>
+      <w:lvlText w:val=""/>
+      <w:lvlJc w:val="left"/>
+      <w:pPr>
+        <w:ind w:left="6480" w:hanging="360"/>
+      </w:pPr>
+      <w:rPr>
+        <w:rFonts w:ascii="Wingdings" w:hAnsi="Wingdings" w:hint="default"/>
+      </w:rPr>
+    </w:lvl>
+  </w:abstractNum>
+  <w:abstractNum w:abstractNumId="68" w15:restartNumberingAfterBreak="0">
     <w:nsid w:val="634B7D38"/>
     <w:multiLevelType w:val="hybridMultilevel"/>
     <w:tmpl w:val="419C5260"/>
@@ -18299,7 +20560,7 @@
       </w:rPr>
     </w:lvl>
   </w:abstractNum>
-  <w:abstractNum w:abstractNumId="60" w15:restartNumberingAfterBreak="0">
+  <w:abstractNum w:abstractNumId="69" w15:restartNumberingAfterBreak="0">
     <w:nsid w:val="635B5D12"/>
     <w:multiLevelType w:val="hybridMultilevel"/>
     <w:tmpl w:val="8CC03086"/>
@@ -18412,7 +20673,7 @@
       </w:rPr>
     </w:lvl>
   </w:abstractNum>
-  <w:abstractNum w:abstractNumId="61" w15:restartNumberingAfterBreak="0">
+  <w:abstractNum w:abstractNumId="70" w15:restartNumberingAfterBreak="0">
     <w:nsid w:val="63A33576"/>
     <w:multiLevelType w:val="hybridMultilevel"/>
     <w:tmpl w:val="4DD8EEE8"/>
@@ -18525,7 +20786,7 @@
       </w:rPr>
     </w:lvl>
   </w:abstractNum>
-  <w:abstractNum w:abstractNumId="62" w15:restartNumberingAfterBreak="0">
+  <w:abstractNum w:abstractNumId="71" w15:restartNumberingAfterBreak="0">
     <w:nsid w:val="690D6E77"/>
     <w:multiLevelType w:val="hybridMultilevel"/>
     <w:tmpl w:val="26F62FB4"/>
@@ -18638,7 +20899,7 @@
       </w:rPr>
     </w:lvl>
   </w:abstractNum>
-  <w:abstractNum w:abstractNumId="63" w15:restartNumberingAfterBreak="0">
+  <w:abstractNum w:abstractNumId="72" w15:restartNumberingAfterBreak="0">
     <w:nsid w:val="696D4C15"/>
     <w:multiLevelType w:val="hybridMultilevel"/>
     <w:tmpl w:val="E9C27FAA"/>
@@ -18724,7 +20985,7 @@
       </w:pPr>
     </w:lvl>
   </w:abstractNum>
-  <w:abstractNum w:abstractNumId="64" w15:restartNumberingAfterBreak="0">
+  <w:abstractNum w:abstractNumId="73" w15:restartNumberingAfterBreak="0">
     <w:nsid w:val="6A731129"/>
     <w:multiLevelType w:val="hybridMultilevel"/>
     <w:tmpl w:val="2D5C8AE6"/>
@@ -18837,7 +21098,7 @@
       </w:rPr>
     </w:lvl>
   </w:abstractNum>
-  <w:abstractNum w:abstractNumId="65" w15:restartNumberingAfterBreak="0">
+  <w:abstractNum w:abstractNumId="74" w15:restartNumberingAfterBreak="0">
     <w:nsid w:val="6B0A3DAB"/>
     <w:multiLevelType w:val="hybridMultilevel"/>
     <w:tmpl w:val="655A855C"/>
@@ -18926,7 +21187,120 @@
       </w:pPr>
     </w:lvl>
   </w:abstractNum>
-  <w:abstractNum w:abstractNumId="66" w15:restartNumberingAfterBreak="0">
+  <w:abstractNum w:abstractNumId="75" w15:restartNumberingAfterBreak="0">
+    <w:nsid w:val="70A709E4"/>
+    <w:multiLevelType w:val="hybridMultilevel"/>
+    <w:tmpl w:val="3870AEAC"/>
+    <w:lvl w:ilvl="0" w:tplc="04090001">
+      <w:start w:val="1"/>
+      <w:numFmt w:val="bullet"/>
+      <w:lvlText w:val=""/>
+      <w:lvlJc w:val="left"/>
+      <w:pPr>
+        <w:ind w:left="720" w:hanging="360"/>
+      </w:pPr>
+      <w:rPr>
+        <w:rFonts w:ascii="Symbol" w:hAnsi="Symbol" w:hint="default"/>
+      </w:rPr>
+    </w:lvl>
+    <w:lvl w:ilvl="1" w:tplc="04090003" w:tentative="1">
+      <w:start w:val="1"/>
+      <w:numFmt w:val="bullet"/>
+      <w:lvlText w:val="o"/>
+      <w:lvlJc w:val="left"/>
+      <w:pPr>
+        <w:ind w:left="1440" w:hanging="360"/>
+      </w:pPr>
+      <w:rPr>
+        <w:rFonts w:ascii="Courier New" w:hAnsi="Courier New" w:cs="Courier New" w:hint="default"/>
+      </w:rPr>
+    </w:lvl>
+    <w:lvl w:ilvl="2" w:tplc="04090005" w:tentative="1">
+      <w:start w:val="1"/>
+      <w:numFmt w:val="bullet"/>
+      <w:lvlText w:val=""/>
+      <w:lvlJc w:val="left"/>
+      <w:pPr>
+        <w:ind w:left="2160" w:hanging="360"/>
+      </w:pPr>
+      <w:rPr>
+        <w:rFonts w:ascii="Wingdings" w:hAnsi="Wingdings" w:hint="default"/>
+      </w:rPr>
+    </w:lvl>
+    <w:lvl w:ilvl="3" w:tplc="04090001" w:tentative="1">
+      <w:start w:val="1"/>
+      <w:numFmt w:val="bullet"/>
+      <w:lvlText w:val=""/>
+      <w:lvlJc w:val="left"/>
+      <w:pPr>
+        <w:ind w:left="2880" w:hanging="360"/>
+      </w:pPr>
+      <w:rPr>
+        <w:rFonts w:ascii="Symbol" w:hAnsi="Symbol" w:hint="default"/>
+      </w:rPr>
+    </w:lvl>
+    <w:lvl w:ilvl="4" w:tplc="04090003" w:tentative="1">
+      <w:start w:val="1"/>
+      <w:numFmt w:val="bullet"/>
+      <w:lvlText w:val="o"/>
+      <w:lvlJc w:val="left"/>
+      <w:pPr>
+        <w:ind w:left="3600" w:hanging="360"/>
+      </w:pPr>
+      <w:rPr>
+        <w:rFonts w:ascii="Courier New" w:hAnsi="Courier New" w:cs="Courier New" w:hint="default"/>
+      </w:rPr>
+    </w:lvl>
+    <w:lvl w:ilvl="5" w:tplc="04090005" w:tentative="1">
+      <w:start w:val="1"/>
+      <w:numFmt w:val="bullet"/>
+      <w:lvlText w:val=""/>
+      <w:lvlJc w:val="left"/>
+      <w:pPr>
+        <w:ind w:left="4320" w:hanging="360"/>
+      </w:pPr>
+      <w:rPr>
+        <w:rFonts w:ascii="Wingdings" w:hAnsi="Wingdings" w:hint="default"/>
+      </w:rPr>
+    </w:lvl>
+    <w:lvl w:ilvl="6" w:tplc="04090001" w:tentative="1">
+      <w:start w:val="1"/>
+      <w:numFmt w:val="bullet"/>
+      <w:lvlText w:val=""/>
+      <w:lvlJc w:val="left"/>
+      <w:pPr>
+        <w:ind w:left="5040" w:hanging="360"/>
+      </w:pPr>
+      <w:rPr>
+        <w:rFonts w:ascii="Symbol" w:hAnsi="Symbol" w:hint="default"/>
+      </w:rPr>
+    </w:lvl>
+    <w:lvl w:ilvl="7" w:tplc="04090003" w:tentative="1">
+      <w:start w:val="1"/>
+      <w:numFmt w:val="bullet"/>
+      <w:lvlText w:val="o"/>
+      <w:lvlJc w:val="left"/>
+      <w:pPr>
+        <w:ind w:left="5760" w:hanging="360"/>
+      </w:pPr>
+      <w:rPr>
+        <w:rFonts w:ascii="Courier New" w:hAnsi="Courier New" w:cs="Courier New" w:hint="default"/>
+      </w:rPr>
+    </w:lvl>
+    <w:lvl w:ilvl="8" w:tplc="04090005" w:tentative="1">
+      <w:start w:val="1"/>
+      <w:numFmt w:val="bullet"/>
+      <w:lvlText w:val=""/>
+      <w:lvlJc w:val="left"/>
+      <w:pPr>
+        <w:ind w:left="6480" w:hanging="360"/>
+      </w:pPr>
+      <w:rPr>
+        <w:rFonts w:ascii="Wingdings" w:hAnsi="Wingdings" w:hint="default"/>
+      </w:rPr>
+    </w:lvl>
+  </w:abstractNum>
+  <w:abstractNum w:abstractNumId="76" w15:restartNumberingAfterBreak="0">
     <w:nsid w:val="727825C6"/>
     <w:multiLevelType w:val="hybridMultilevel"/>
     <w:tmpl w:val="B868FBF0"/>
@@ -19039,7 +21413,7 @@
       </w:rPr>
     </w:lvl>
   </w:abstractNum>
-  <w:abstractNum w:abstractNumId="67" w15:restartNumberingAfterBreak="0">
+  <w:abstractNum w:abstractNumId="77" w15:restartNumberingAfterBreak="0">
     <w:nsid w:val="73652978"/>
     <w:multiLevelType w:val="hybridMultilevel"/>
     <w:tmpl w:val="BE22D3DC"/>
@@ -19128,7 +21502,7 @@
       </w:pPr>
     </w:lvl>
   </w:abstractNum>
-  <w:abstractNum w:abstractNumId="68" w15:restartNumberingAfterBreak="0">
+  <w:abstractNum w:abstractNumId="78" w15:restartNumberingAfterBreak="0">
     <w:nsid w:val="741D41F4"/>
     <w:multiLevelType w:val="hybridMultilevel"/>
     <w:tmpl w:val="F516FC44"/>
@@ -19217,7 +21591,7 @@
       </w:pPr>
     </w:lvl>
   </w:abstractNum>
-  <w:abstractNum w:abstractNumId="69" w15:restartNumberingAfterBreak="0">
+  <w:abstractNum w:abstractNumId="79" w15:restartNumberingAfterBreak="0">
     <w:nsid w:val="74287F7F"/>
     <w:multiLevelType w:val="hybridMultilevel"/>
     <w:tmpl w:val="1BFE408A"/>
@@ -19330,7 +21704,7 @@
       </w:rPr>
     </w:lvl>
   </w:abstractNum>
-  <w:abstractNum w:abstractNumId="70" w15:restartNumberingAfterBreak="0">
+  <w:abstractNum w:abstractNumId="80" w15:restartNumberingAfterBreak="0">
     <w:nsid w:val="767E2155"/>
     <w:multiLevelType w:val="hybridMultilevel"/>
     <w:tmpl w:val="C308AFC0"/>
@@ -19443,7 +21817,7 @@
       </w:rPr>
     </w:lvl>
   </w:abstractNum>
-  <w:abstractNum w:abstractNumId="71" w15:restartNumberingAfterBreak="0">
+  <w:abstractNum w:abstractNumId="81" w15:restartNumberingAfterBreak="0">
     <w:nsid w:val="78813951"/>
     <w:multiLevelType w:val="hybridMultilevel"/>
     <w:tmpl w:val="2402DFD2"/>
@@ -19556,7 +21930,120 @@
       </w:rPr>
     </w:lvl>
   </w:abstractNum>
-  <w:abstractNum w:abstractNumId="72" w15:restartNumberingAfterBreak="0">
+  <w:abstractNum w:abstractNumId="82" w15:restartNumberingAfterBreak="0">
+    <w:nsid w:val="7C8C5007"/>
+    <w:multiLevelType w:val="hybridMultilevel"/>
+    <w:tmpl w:val="CBB42C52"/>
+    <w:lvl w:ilvl="0" w:tplc="04090001">
+      <w:start w:val="1"/>
+      <w:numFmt w:val="bullet"/>
+      <w:lvlText w:val=""/>
+      <w:lvlJc w:val="left"/>
+      <w:pPr>
+        <w:ind w:left="720" w:hanging="360"/>
+      </w:pPr>
+      <w:rPr>
+        <w:rFonts w:ascii="Symbol" w:hAnsi="Symbol" w:hint="default"/>
+      </w:rPr>
+    </w:lvl>
+    <w:lvl w:ilvl="1" w:tplc="04090003">
+      <w:start w:val="1"/>
+      <w:numFmt w:val="bullet"/>
+      <w:lvlText w:val="o"/>
+      <w:lvlJc w:val="left"/>
+      <w:pPr>
+        <w:ind w:left="1440" w:hanging="360"/>
+      </w:pPr>
+      <w:rPr>
+        <w:rFonts w:ascii="Courier New" w:hAnsi="Courier New" w:cs="Courier New" w:hint="default"/>
+      </w:rPr>
+    </w:lvl>
+    <w:lvl w:ilvl="2" w:tplc="04090005">
+      <w:start w:val="1"/>
+      <w:numFmt w:val="bullet"/>
+      <w:lvlText w:val=""/>
+      <w:lvlJc w:val="left"/>
+      <w:pPr>
+        <w:ind w:left="2160" w:hanging="360"/>
+      </w:pPr>
+      <w:rPr>
+        <w:rFonts w:ascii="Wingdings" w:hAnsi="Wingdings" w:hint="default"/>
+      </w:rPr>
+    </w:lvl>
+    <w:lvl w:ilvl="3" w:tplc="04090001" w:tentative="1">
+      <w:start w:val="1"/>
+      <w:numFmt w:val="bullet"/>
+      <w:lvlText w:val=""/>
+      <w:lvlJc w:val="left"/>
+      <w:pPr>
+        <w:ind w:left="2880" w:hanging="360"/>
+      </w:pPr>
+      <w:rPr>
+        <w:rFonts w:ascii="Symbol" w:hAnsi="Symbol" w:hint="default"/>
+      </w:rPr>
+    </w:lvl>
+    <w:lvl w:ilvl="4" w:tplc="04090003" w:tentative="1">
+      <w:start w:val="1"/>
+      <w:numFmt w:val="bullet"/>
+      <w:lvlText w:val="o"/>
+      <w:lvlJc w:val="left"/>
+      <w:pPr>
+        <w:ind w:left="3600" w:hanging="360"/>
+      </w:pPr>
+      <w:rPr>
+        <w:rFonts w:ascii="Courier New" w:hAnsi="Courier New" w:cs="Courier New" w:hint="default"/>
+      </w:rPr>
+    </w:lvl>
+    <w:lvl w:ilvl="5" w:tplc="04090005" w:tentative="1">
+      <w:start w:val="1"/>
+      <w:numFmt w:val="bullet"/>
+      <w:lvlText w:val=""/>
+      <w:lvlJc w:val="left"/>
+      <w:pPr>
+        <w:ind w:left="4320" w:hanging="360"/>
+      </w:pPr>
+      <w:rPr>
+        <w:rFonts w:ascii="Wingdings" w:hAnsi="Wingdings" w:hint="default"/>
+      </w:rPr>
+    </w:lvl>
+    <w:lvl w:ilvl="6" w:tplc="04090001" w:tentative="1">
+      <w:start w:val="1"/>
+      <w:numFmt w:val="bullet"/>
+      <w:lvlText w:val=""/>
+      <w:lvlJc w:val="left"/>
+      <w:pPr>
+        <w:ind w:left="5040" w:hanging="360"/>
+      </w:pPr>
+      <w:rPr>
+        <w:rFonts w:ascii="Symbol" w:hAnsi="Symbol" w:hint="default"/>
+      </w:rPr>
+    </w:lvl>
+    <w:lvl w:ilvl="7" w:tplc="04090003" w:tentative="1">
+      <w:start w:val="1"/>
+      <w:numFmt w:val="bullet"/>
+      <w:lvlText w:val="o"/>
+      <w:lvlJc w:val="left"/>
+      <w:pPr>
+        <w:ind w:left="5760" w:hanging="360"/>
+      </w:pPr>
+      <w:rPr>
+        <w:rFonts w:ascii="Courier New" w:hAnsi="Courier New" w:cs="Courier New" w:hint="default"/>
+      </w:rPr>
+    </w:lvl>
+    <w:lvl w:ilvl="8" w:tplc="04090005" w:tentative="1">
+      <w:start w:val="1"/>
+      <w:numFmt w:val="bullet"/>
+      <w:lvlText w:val=""/>
+      <w:lvlJc w:val="left"/>
+      <w:pPr>
+        <w:ind w:left="6480" w:hanging="360"/>
+      </w:pPr>
+      <w:rPr>
+        <w:rFonts w:ascii="Wingdings" w:hAnsi="Wingdings" w:hint="default"/>
+      </w:rPr>
+    </w:lvl>
+  </w:abstractNum>
+  <w:abstractNum w:abstractNumId="83" w15:restartNumberingAfterBreak="0">
     <w:nsid w:val="7E5E3327"/>
     <w:multiLevelType w:val="hybridMultilevel"/>
     <w:tmpl w:val="FABED0D8"/>
@@ -19645,7 +22132,7 @@
       </w:pPr>
     </w:lvl>
   </w:abstractNum>
-  <w:abstractNum w:abstractNumId="73" w15:restartNumberingAfterBreak="0">
+  <w:abstractNum w:abstractNumId="84" w15:restartNumberingAfterBreak="0">
     <w:nsid w:val="7E611AD0"/>
     <w:multiLevelType w:val="hybridMultilevel"/>
     <w:tmpl w:val="125A6448"/>
@@ -19734,7 +22221,7 @@
       </w:pPr>
     </w:lvl>
   </w:abstractNum>
-  <w:abstractNum w:abstractNumId="74" w15:restartNumberingAfterBreak="0">
+  <w:abstractNum w:abstractNumId="85" w15:restartNumberingAfterBreak="0">
     <w:nsid w:val="7F012432"/>
     <w:multiLevelType w:val="hybridMultilevel"/>
     <w:tmpl w:val="76A4E8EA"/>
@@ -19824,37 +22311,37 @@
     </w:lvl>
   </w:abstractNum>
   <w:num w:numId="1">
-    <w:abstractNumId w:val="51"/>
+    <w:abstractNumId w:val="58"/>
   </w:num>
   <w:num w:numId="2">
-    <w:abstractNumId w:val="56"/>
+    <w:abstractNumId w:val="64"/>
   </w:num>
   <w:num w:numId="3">
-    <w:abstractNumId w:val="44"/>
+    <w:abstractNumId w:val="50"/>
   </w:num>
   <w:num w:numId="4">
-    <w:abstractNumId w:val="74"/>
+    <w:abstractNumId w:val="85"/>
   </w:num>
   <w:num w:numId="5">
-    <w:abstractNumId w:val="9"/>
+    <w:abstractNumId w:val="10"/>
   </w:num>
   <w:num w:numId="6">
-    <w:abstractNumId w:val="54"/>
+    <w:abstractNumId w:val="61"/>
   </w:num>
   <w:num w:numId="7">
     <w:abstractNumId w:val="2"/>
   </w:num>
   <w:num w:numId="8">
-    <w:abstractNumId w:val="52"/>
+    <w:abstractNumId w:val="59"/>
   </w:num>
   <w:num w:numId="9">
     <w:abstractNumId w:val="1"/>
   </w:num>
   <w:num w:numId="10">
-    <w:abstractNumId w:val="47"/>
+    <w:abstractNumId w:val="53"/>
   </w:num>
   <w:num w:numId="11">
-    <w:abstractNumId w:val="8"/>
+    <w:abstractNumId w:val="9"/>
   </w:num>
   <w:num w:numId="12">
     <w:abstractNumId w:val="0"/>
@@ -19863,192 +22350,225 @@
     <w:abstractNumId w:val="5"/>
   </w:num>
   <w:num w:numId="14">
+    <w:abstractNumId w:val="63"/>
+  </w:num>
+  <w:num w:numId="15">
+    <w:abstractNumId w:val="23"/>
+  </w:num>
+  <w:num w:numId="16">
+    <w:abstractNumId w:val="80"/>
+  </w:num>
+  <w:num w:numId="17">
+    <w:abstractNumId w:val="71"/>
+  </w:num>
+  <w:num w:numId="18">
+    <w:abstractNumId w:val="49"/>
+  </w:num>
+  <w:num w:numId="19">
+    <w:abstractNumId w:val="47"/>
+  </w:num>
+  <w:num w:numId="20">
+    <w:abstractNumId w:val="24"/>
+  </w:num>
+  <w:num w:numId="21">
+    <w:abstractNumId w:val="79"/>
+  </w:num>
+  <w:num w:numId="22">
+    <w:abstractNumId w:val="31"/>
+  </w:num>
+  <w:num w:numId="23">
+    <w:abstractNumId w:val="18"/>
+  </w:num>
+  <w:num w:numId="24">
+    <w:abstractNumId w:val="36"/>
+  </w:num>
+  <w:num w:numId="25">
+    <w:abstractNumId w:val="65"/>
+  </w:num>
+  <w:num w:numId="26">
     <w:abstractNumId w:val="55"/>
   </w:num>
-  <w:num w:numId="15">
-    <w:abstractNumId w:val="21"/>
+  <w:num w:numId="27">
+    <w:abstractNumId w:val="66"/>
   </w:num>
-  <w:num w:numId="16">
-    <w:abstractNumId w:val="70"/>
+  <w:num w:numId="28">
+    <w:abstractNumId w:val="81"/>
   </w:num>
-  <w:num w:numId="17">
-    <w:abstractNumId w:val="62"/>
+  <w:num w:numId="29">
+    <w:abstractNumId w:val="14"/>
   </w:num>
-  <w:num w:numId="18">
-    <w:abstractNumId w:val="43"/>
+  <w:num w:numId="30">
+    <w:abstractNumId w:val="51"/>
   </w:num>
-  <w:num w:numId="19">
-    <w:abstractNumId w:val="41"/>
+  <w:num w:numId="31">
+    <w:abstractNumId w:val="78"/>
   </w:num>
-  <w:num w:numId="20">
-    <w:abstractNumId w:val="22"/>
+  <w:num w:numId="32">
+    <w:abstractNumId w:val="20"/>
   </w:num>
-  <w:num w:numId="21">
-    <w:abstractNumId w:val="69"/>
+  <w:num w:numId="33">
+    <w:abstractNumId w:val="25"/>
   </w:num>
-  <w:num w:numId="22">
-    <w:abstractNumId w:val="28"/>
-  </w:num>
-  <w:num w:numId="23">
-    <w:abstractNumId w:val="17"/>
-  </w:num>
-  <w:num w:numId="24">
-    <w:abstractNumId w:val="31"/>
-  </w:num>
-  <w:num w:numId="25">
+  <w:num w:numId="34">
     <w:abstractNumId w:val="57"/>
   </w:num>
-  <w:num w:numId="26">
-    <w:abstractNumId w:val="48"/>
-  </w:num>
-  <w:num w:numId="27">
-    <w:abstractNumId w:val="58"/>
-  </w:num>
-  <w:num w:numId="28">
-    <w:abstractNumId w:val="71"/>
-  </w:num>
-  <w:num w:numId="29">
-    <w:abstractNumId w:val="13"/>
-  </w:num>
-  <w:num w:numId="30">
-    <w:abstractNumId w:val="45"/>
-  </w:num>
-  <w:num w:numId="31">
-    <w:abstractNumId w:val="68"/>
-  </w:num>
-  <w:num w:numId="32">
-    <w:abstractNumId w:val="19"/>
-  </w:num>
-  <w:num w:numId="33">
-    <w:abstractNumId w:val="23"/>
-  </w:num>
-  <w:num w:numId="34">
-    <w:abstractNumId w:val="50"/>
-  </w:num>
   <w:num w:numId="35">
-    <w:abstractNumId w:val="37"/>
+    <w:abstractNumId w:val="42"/>
   </w:num>
   <w:num w:numId="36">
-    <w:abstractNumId w:val="35"/>
+    <w:abstractNumId w:val="40"/>
   </w:num>
   <w:num w:numId="37">
     <w:abstractNumId w:val="7"/>
   </w:num>
   <w:num w:numId="38">
-    <w:abstractNumId w:val="42"/>
+    <w:abstractNumId w:val="48"/>
   </w:num>
   <w:num w:numId="39">
+    <w:abstractNumId w:val="84"/>
+  </w:num>
+  <w:num w:numId="40">
+    <w:abstractNumId w:val="69"/>
+  </w:num>
+  <w:num w:numId="41">
+    <w:abstractNumId w:val="74"/>
+  </w:num>
+  <w:num w:numId="42">
+    <w:abstractNumId w:val="46"/>
+  </w:num>
+  <w:num w:numId="43">
+    <w:abstractNumId w:val="56"/>
+  </w:num>
+  <w:num w:numId="44">
+    <w:abstractNumId w:val="83"/>
+  </w:num>
+  <w:num w:numId="45">
+    <w:abstractNumId w:val="33"/>
+  </w:num>
+  <w:num w:numId="46">
+    <w:abstractNumId w:val="35"/>
+  </w:num>
+  <w:num w:numId="47">
+    <w:abstractNumId w:val="16"/>
+  </w:num>
+  <w:num w:numId="48">
+    <w:abstractNumId w:val="76"/>
+  </w:num>
+  <w:num w:numId="49">
+    <w:abstractNumId w:val="17"/>
+  </w:num>
+  <w:num w:numId="50">
     <w:abstractNumId w:val="73"/>
   </w:num>
-  <w:num w:numId="40">
-    <w:abstractNumId w:val="60"/>
+  <w:num w:numId="51">
+    <w:abstractNumId w:val="11"/>
   </w:num>
-  <w:num w:numId="41">
-    <w:abstractNumId w:val="65"/>
+  <w:num w:numId="52">
+    <w:abstractNumId w:val="19"/>
   </w:num>
-  <w:num w:numId="42">
-    <w:abstractNumId w:val="40"/>
+  <w:num w:numId="53">
+    <w:abstractNumId w:val="22"/>
   </w:num>
-  <w:num w:numId="43">
-    <w:abstractNumId w:val="49"/>
+  <w:num w:numId="54">
+    <w:abstractNumId w:val="70"/>
   </w:num>
-  <w:num w:numId="44">
-    <w:abstractNumId w:val="72"/>
-  </w:num>
-  <w:num w:numId="45">
-    <w:abstractNumId w:val="29"/>
-  </w:num>
-  <w:num w:numId="46">
-    <w:abstractNumId w:val="30"/>
-  </w:num>
-  <w:num w:numId="47">
+  <w:num w:numId="55">
     <w:abstractNumId w:val="15"/>
   </w:num>
-  <w:num w:numId="48">
-    <w:abstractNumId w:val="66"/>
-  </w:num>
-  <w:num w:numId="49">
-    <w:abstractNumId w:val="16"/>
-  </w:num>
-  <w:num w:numId="50">
-    <w:abstractNumId w:val="64"/>
-  </w:num>
-  <w:num w:numId="51">
-    <w:abstractNumId w:val="10"/>
-  </w:num>
-  <w:num w:numId="52">
-    <w:abstractNumId w:val="18"/>
-  </w:num>
-  <w:num w:numId="53">
-    <w:abstractNumId w:val="20"/>
-  </w:num>
-  <w:num w:numId="54">
-    <w:abstractNumId w:val="61"/>
-  </w:num>
-  <w:num w:numId="55">
-    <w:abstractNumId w:val="14"/>
-  </w:num>
   <w:num w:numId="56">
-    <w:abstractNumId w:val="36"/>
+    <w:abstractNumId w:val="41"/>
   </w:num>
   <w:num w:numId="57">
-    <w:abstractNumId w:val="11"/>
+    <w:abstractNumId w:val="12"/>
   </w:num>
   <w:num w:numId="58">
-    <w:abstractNumId w:val="38"/>
+    <w:abstractNumId w:val="43"/>
   </w:num>
   <w:num w:numId="59">
-    <w:abstractNumId w:val="12"/>
+    <w:abstractNumId w:val="13"/>
   </w:num>
   <w:num w:numId="60">
     <w:abstractNumId w:val="6"/>
   </w:num>
   <w:num w:numId="61">
-    <w:abstractNumId w:val="46"/>
+    <w:abstractNumId w:val="52"/>
   </w:num>
   <w:num w:numId="62">
-    <w:abstractNumId w:val="32"/>
+    <w:abstractNumId w:val="37"/>
   </w:num>
   <w:num w:numId="63">
-    <w:abstractNumId w:val="24"/>
+    <w:abstractNumId w:val="27"/>
   </w:num>
   <w:num w:numId="64">
-    <w:abstractNumId w:val="26"/>
+    <w:abstractNumId w:val="29"/>
   </w:num>
   <w:num w:numId="65">
-    <w:abstractNumId w:val="59"/>
+    <w:abstractNumId w:val="68"/>
   </w:num>
   <w:num w:numId="66">
     <w:abstractNumId w:val="4"/>
   </w:num>
   <w:num w:numId="67">
-    <w:abstractNumId w:val="33"/>
+    <w:abstractNumId w:val="38"/>
   </w:num>
   <w:num w:numId="68">
-    <w:abstractNumId w:val="39"/>
+    <w:abstractNumId w:val="45"/>
   </w:num>
   <w:num w:numId="69">
     <w:abstractNumId w:val="3"/>
   </w:num>
   <w:num w:numId="70">
-    <w:abstractNumId w:val="27"/>
+    <w:abstractNumId w:val="72"/>
   </w:num>
   <w:num w:numId="71">
-    <w:abstractNumId w:val="63"/>
+    <w:abstractNumId w:val="60"/>
   </w:num>
   <w:num w:numId="72">
-    <w:abstractNumId w:val="53"/>
+    <w:abstractNumId w:val="39"/>
   </w:num>
   <w:num w:numId="73">
+    <w:abstractNumId w:val="28"/>
+  </w:num>
+  <w:num w:numId="74">
+    <w:abstractNumId w:val="77"/>
+  </w:num>
+  <w:num w:numId="75">
+    <w:abstractNumId w:val="21"/>
+  </w:num>
+  <w:num w:numId="76">
+    <w:abstractNumId w:val="30"/>
+  </w:num>
+  <w:num w:numId="77">
+    <w:abstractNumId w:val="62"/>
+  </w:num>
+  <w:num w:numId="78">
     <w:abstractNumId w:val="34"/>
   </w:num>
-  <w:num w:numId="74">
-    <w:abstractNumId w:val="25"/>
+  <w:num w:numId="79">
+    <w:abstractNumId w:val="82"/>
   </w:num>
-  <w:num w:numId="75">
+  <w:num w:numId="80">
+    <w:abstractNumId w:val="54"/>
+  </w:num>
+  <w:num w:numId="81">
+    <w:abstractNumId w:val="26"/>
+  </w:num>
+  <w:num w:numId="82">
+    <w:abstractNumId w:val="32"/>
+  </w:num>
+  <w:num w:numId="83">
     <w:abstractNumId w:val="67"/>
   </w:num>
-  <w:numIdMacAtCleanup w:val="66"/>
+  <w:num w:numId="84">
+    <w:abstractNumId w:val="8"/>
+  </w:num>
+  <w:num w:numId="85">
+    <w:abstractNumId w:val="44"/>
+  </w:num>
+  <w:num w:numId="86">
+    <w:abstractNumId w:val="75"/>
+  </w:num>
+  <w:numIdMacAtCleanup w:val="86"/>
 </w:numbering>
 </file>
 

</xml_diff>

<commit_message>
Done chapter 3, section 2, BUS101x_02_VN
</commit_message>
<xml_diff>
--- a/SWQ391x_1.1-A_VN Đảm bảo chất lượng và kiểm thử phần mềm/SWQ391x Đảm bảo chất lượng và kiểm thử phần mềm.docx
+++ b/SWQ391x_1.1-A_VN Đảm bảo chất lượng và kiểm thử phần mềm/SWQ391x Đảm bảo chất lượng và kiểm thử phần mềm.docx
@@ -122,7 +122,10 @@
         </w:rPr>
       </w:pPr>
       <w:r>
-        <w:t>Tnhs chính xác</w:t>
+        <w:t>Tính</w:t>
+      </w:r>
+      <w:r>
+        <w:t xml:space="preserve"> chính xác</w:t>
       </w:r>
     </w:p>
     <w:p>
@@ -412,7 +415,13 @@
         </w:numPr>
       </w:pPr>
       <w:r>
-        <w:t>Mục tiêu cyả kiểm thử phần mềm:</w:t>
+        <w:t xml:space="preserve">Mục tiêu </w:t>
+      </w:r>
+      <w:r>
+        <w:t>của</w:t>
+      </w:r>
+      <w:r>
+        <w:t xml:space="preserve"> kiểm thử phần mềm:</w:t>
       </w:r>
     </w:p>
     <w:p>
@@ -4398,8 +4407,6 @@
       <w:r>
         <w:t>Tương ứng với mỗi các mức độ tích hợp thì cách thức thực hiện kiểm thử cũng khác nhau</w:t>
       </w:r>
-      <w:bookmarkStart w:id="2" w:name="_GoBack"/>
-      <w:bookmarkEnd w:id="2"/>
     </w:p>
     <w:p>
       <w:pPr>
@@ -5949,7 +5956,19 @@
         </w:rPr>
       </w:pPr>
       <w:r>
-        <w:t xml:space="preserve">Cũng có thể được sử dụng ở bất cứ giai đaonj nào như </w:t>
+        <w:t xml:space="preserve">Cũng có thể được sử dụng ở bất cứ giai </w:t>
+      </w:r>
+      <w:r>
+        <w:t>đoạn</w:t>
+      </w:r>
+      <w:r>
+        <w:t xml:space="preserve"> nào như</w:t>
+      </w:r>
+      <w:r>
+        <w:t>ng</w:t>
+      </w:r>
+      <w:r>
+        <w:t xml:space="preserve"> </w:t>
       </w:r>
       <w:r>
         <w:rPr>
@@ -6500,7 +6519,13 @@
         </w:rPr>
       </w:pPr>
       <w:r>
-        <w:t>Được thực hiện từ giai đaonj UT, thường do devs làm</w:t>
+        <w:t xml:space="preserve">Được thực hiện từ giai </w:t>
+      </w:r>
+      <w:r>
+        <w:t>đoạn</w:t>
+      </w:r>
+      <w:r>
+        <w:t xml:space="preserve"> UT, thường do devs làm</w:t>
       </w:r>
     </w:p>
     <w:p>
@@ -6822,7 +6847,13 @@
         </w:numPr>
       </w:pPr>
       <w:r>
-        <w:t xml:space="preserve">Nếu có lỗi được ghi nhận khi thực hiện các tình huống kiểm thử, nếu lỗi đó được sửa chữatrong phiên bản mới nhất, kiểm thử viên sẽ thực hiện kiểm thử lại tình huống kiểm thử đó và kiểm tra xem lỗi đã ghi nhận đã được sửa chữa hay chưa </w:t>
+        <w:t>Nếu có lỗi được ghi nhận khi thực hiện các tình huống kiểm thử, nếu lỗi đó được sửa chữa</w:t>
+      </w:r>
+      <w:r>
+        <w:t xml:space="preserve"> </w:t>
+      </w:r>
+      <w:r>
+        <w:t xml:space="preserve">trong phiên bản mới nhất, kiểm thử viên sẽ thực hiện kiểm thử lại tình huống kiểm thử đó và kiểm tra xem lỗi đã ghi nhận đã được sửa chữa hay chưa </w:t>
       </w:r>
       <w:r>
         <w:sym w:font="Wingdings" w:char="F0E8"/>
@@ -7240,7 +7271,13 @@
         </w:numPr>
       </w:pPr>
       <w:r>
-        <w:t>Nguồn lực để gỗ trợ việc kiểm thử (con người và hệ thống)</w:t>
+        <w:t xml:space="preserve">Nguồn lực để </w:t>
+      </w:r>
+      <w:r>
+        <w:t>hỗ</w:t>
+      </w:r>
+      <w:r>
+        <w:t xml:space="preserve"> trợ việc kiểm thử (con người và hệ thống)</w:t>
       </w:r>
     </w:p>
     <w:p>
@@ -8274,7 +8311,13 @@
     </w:p>
     <w:p>
       <w:r>
-        <w:t>Là quá trình dự toán, tính toán chi phí kiểm thử, công sức dành cho việc kiểm thử cũng như thời gian cần dành hco việc kiểm thử 1 dự án cụ thể về kiểm thử phần mềm</w:t>
+        <w:t xml:space="preserve">Là quá trình dự toán, tính toán chi phí kiểm thử, công sức dành cho việc kiểm thử cũng như thời gian cần dành </w:t>
+      </w:r>
+      <w:r>
+        <w:t>cho</w:t>
+      </w:r>
+      <w:r>
+        <w:t xml:space="preserve"> việc kiểm thử 1 dự án cụ thể về kiểm thử phần mềm</w:t>
       </w:r>
     </w:p>
     <w:p>
@@ -8638,7 +8681,7 @@
       </w:r>
     </w:p>
     <w:p>
-      <w:commentRangeStart w:id="3"/>
+      <w:commentRangeStart w:id="2"/>
       <w:r>
         <w:t>Mốc</w:t>
       </w:r>
@@ -8674,12 +8717,12 @@
       <w:r>
         <w:t>Tạo ra một hoặc nhiều sản phẩm kiểm thử</w:t>
       </w:r>
-      <w:commentRangeEnd w:id="3"/>
+      <w:commentRangeEnd w:id="2"/>
       <w:r>
         <w:rPr>
           <w:rStyle w:val="CommentReference"/>
         </w:rPr>
-        <w:commentReference w:id="3"/>
+        <w:commentReference w:id="2"/>
       </w:r>
     </w:p>
     <w:p>
@@ -9513,7 +9556,19 @@
         <w:rPr>
           <w:b/>
         </w:rPr>
-        <w:t xml:space="preserve"> loại test cases có thể có khi thiết kês các test case cho một chức năng của sản phẩm phần mềm  </w:t>
+        <w:t xml:space="preserve"> loại test cases có thể có khi thiết </w:t>
+      </w:r>
+      <w:r>
+        <w:rPr>
+          <w:b/>
+        </w:rPr>
+        <w:t>kế</w:t>
+      </w:r>
+      <w:r>
+        <w:rPr>
+          <w:b/>
+        </w:rPr>
+        <w:t xml:space="preserve"> các test case cho một chức năng của sản phẩm phần mềm  </w:t>
       </w:r>
     </w:p>
     <w:p>
@@ -10039,7 +10094,13 @@
     </w:p>
     <w:p>
       <w:r>
-        <w:t>Ở mức cao nhất, các kỹ thuật kiểm thử được phân ra thành kiểm thử tĩnh (static testss) và kiểm thử động (dynamic tests)</w:t>
+        <w:t>Ở mức cao nhất, các kỹ thuật kiểm thử được phân ra thành kiểm thử tĩ</w:t>
+      </w:r>
+      <w:r>
+        <w:t>nh (static test</w:t>
+      </w:r>
+      <w:r>
+        <w:t>s) và kiểm thử động (dynamic tests)</w:t>
       </w:r>
       <w:r>
         <w:t>:</w:t>
@@ -10212,7 +10273,13 @@
         </w:numPr>
       </w:pPr>
       <w:r>
-        <w:t>Boundary values analysis – kỹ thuật phân tích các giá trị biên:kỳ thuật bổ sung cho kỹ thuật phân lớp tương đường bằng cách kiểm thử các điểm biên của các nhóm tương đương</w:t>
+        <w:t>Boundary values analysis – kỹ thuật phân tích các giá trị biên:</w:t>
+      </w:r>
+      <w:r>
+        <w:t xml:space="preserve"> kỹ</w:t>
+      </w:r>
+      <w:r>
+        <w:t xml:space="preserve"> thuật bổ sung cho kỹ thuật phân lớp tương đường bằng cách kiểm thử các điểm biên của các nhóm tương đương</w:t>
       </w:r>
     </w:p>
     <w:p>
@@ -10253,6 +10320,9 @@
       <w:r>
         <w:t>Use case testing – kỹ thuật kiểm thử dựa trên các tình huống, các use cases của hệ thốn</w:t>
       </w:r>
+      <w:r>
+        <w:t>g</w:t>
+      </w:r>
     </w:p>
     <w:p>
       <w:pPr>
@@ -10330,7 +10400,16 @@
         </w:numPr>
       </w:pPr>
       <w:r>
-        <w:t>Condition dêtrrmination testing – kiểm thử điều kiện: các test cases được thiết kế dựa trên sự ảnh hưởng của 1 điều kiện đơn tham gia vào quyết định so với chính quyết định đó</w:t>
+        <w:t>Condition de</w:t>
+      </w:r>
+      <w:r>
+        <w:t>t</w:t>
+      </w:r>
+      <w:r>
+        <w:t>e</w:t>
+      </w:r>
+      <w:r>
+        <w:t>rmination testing – kiểm thử điều kiện: các test cases được thiết kế dựa trên sự ảnh hưởng của 1 điều kiện đơn tham gia vào quyết định so với chính quyết định đó</w:t>
       </w:r>
     </w:p>
     <w:p>
@@ -10342,7 +10421,12 @@
         </w:numPr>
       </w:pPr>
       <w:r>
-        <w:t>Path testing – kiểm thử các đường đi: các tình huống kiểm thử được thiết kế để kiểm tra các đường đi trong một hàm, một thủ tục của code. Gọi là một đường đi vì nó tính từ điểm bắt đầu đến điểm kết thúc</w:t>
+        <w:t>Path testing – kiểm thử các đường đi: các tình huống kiểm thử được thiết kế để kiểm tra c</w:t>
+      </w:r>
+      <w:bookmarkStart w:id="3" w:name="_GoBack"/>
+      <w:bookmarkEnd w:id="3"/>
+      <w:r>
+        <w:t>ác đường đi trong một hàm, một thủ tục của code. Gọi là một đường đi vì nó tính từ điểm bắt đầu đến điểm kết thúc</w:t>
       </w:r>
     </w:p>
     <w:p>
@@ -13162,7 +13246,7 @@
       </w:r>
     </w:p>
   </w:comment>
-  <w:comment w:id="3" w:author="Hieu Nguyen" w:date="2021-02-07T09:55:00Z" w:initials="HN">
+  <w:comment w:id="2" w:author="Hieu Nguyen" w:date="2021-02-07T09:55:00Z" w:initials="HN">
     <w:p>
       <w:pPr>
         <w:pStyle w:val="CommentText"/>

</xml_diff>